<commit_message>
Added Software folder, fixed errors in report and test suite
</commit_message>
<xml_diff>
--- a/lab11/TestSuite/TS_11.docx
+++ b/lab11/TestSuite/TS_11.docx
@@ -1,6 +1,6 @@
 
 <file path=word/document.xml><?xml version="1.0" encoding="utf-8"?>
-<w:document xmlns:wpc="http://schemas.microsoft.com/office/word/2010/wordprocessingCanvas" xmlns:cx="http://schemas.microsoft.com/office/drawing/2014/chartex" xmlns:cx1="http://schemas.microsoft.com/office/drawing/2015/9/8/chartex" xmlns:cx2="http://schemas.microsoft.com/office/drawing/2015/10/21/chartex" xmlns:cx3="http://schemas.microsoft.com/office/drawing/2016/5/9/chartex" xmlns:cx4="http://schemas.microsoft.com/office/drawing/2016/5/10/chartex" xmlns:cx5="http://schemas.microsoft.com/office/drawing/2016/5/11/chartex" xmlns:cx6="http://schemas.microsoft.com/office/drawing/2016/5/12/chartex" xmlns:cx7="http://schemas.microsoft.com/office/drawing/2016/5/13/chartex" xmlns:cx8="http://schemas.microsoft.com/office/drawing/2016/5/14/chartex" xmlns:mc="http://schemas.openxmlformats.org/markup-compatibility/2006" xmlns:aink="http://schemas.microsoft.com/office/drawing/2016/ink" xmlns:am3d="http://schemas.microsoft.com/office/drawing/2017/model3d" xmlns:o="urn:schemas-microsoft-com:office:office" xmlns:r="http://schemas.openxmlformats.org/officeDocument/2006/relationships" xmlns:m="http://schemas.openxmlformats.org/officeDocument/2006/math" xmlns:v="urn:schemas-microsoft-com:vml" xmlns:wp14="http://schemas.microsoft.com/office/word/2010/wordprocessingDrawing" xmlns:wp="http://schemas.openxmlformats.org/drawingml/2006/wordprocessingDrawing" xmlns:w10="urn:schemas-microsoft-com:office:word" xmlns:w="http://schemas.openxmlformats.org/wordprocessingml/2006/main" xmlns:w14="http://schemas.microsoft.com/office/word/2010/wordml" xmlns:w15="http://schemas.microsoft.com/office/word/2012/wordml" xmlns:w16cex="http://schemas.microsoft.com/office/word/2018/wordml/cex" xmlns:w16cid="http://schemas.microsoft.com/office/word/2016/wordml/cid" xmlns:w16="http://schemas.microsoft.com/office/word/2018/wordml" xmlns:w16sdtdh="http://schemas.microsoft.com/office/word/2020/wordml/sdtdatahash" xmlns:w16se="http://schemas.microsoft.com/office/word/2015/wordml/symex" xmlns:wpg="http://schemas.microsoft.com/office/word/2010/wordprocessingGroup" xmlns:wpi="http://schemas.microsoft.com/office/word/2010/wordprocessingInk" xmlns:wne="http://schemas.microsoft.com/office/word/2006/wordml" xmlns:wps="http://schemas.microsoft.com/office/word/2010/wordprocessingShape" mc:Ignorable="w14 w15 w16se w16cid w16 w16cex w16sdtdh wp14">
+<w:document xmlns:wpc="http://schemas.microsoft.com/office/word/2010/wordprocessingCanvas" xmlns:cx="http://schemas.microsoft.com/office/drawing/2014/chartex" xmlns:cx1="http://schemas.microsoft.com/office/drawing/2015/9/8/chartex" xmlns:cx2="http://schemas.microsoft.com/office/drawing/2015/10/21/chartex" xmlns:cx3="http://schemas.microsoft.com/office/drawing/2016/5/9/chartex" xmlns:cx4="http://schemas.microsoft.com/office/drawing/2016/5/10/chartex" xmlns:cx5="http://schemas.microsoft.com/office/drawing/2016/5/11/chartex" xmlns:cx6="http://schemas.microsoft.com/office/drawing/2016/5/12/chartex" xmlns:cx7="http://schemas.microsoft.com/office/drawing/2016/5/13/chartex" xmlns:cx8="http://schemas.microsoft.com/office/drawing/2016/5/14/chartex" xmlns:mc="http://schemas.openxmlformats.org/markup-compatibility/2006" xmlns:aink="http://schemas.microsoft.com/office/drawing/2016/ink" xmlns:am3d="http://schemas.microsoft.com/office/drawing/2017/model3d" xmlns:o="urn:schemas-microsoft-com:office:office" xmlns:oel="http://schemas.microsoft.com/office/2019/extlst" xmlns:r="http://schemas.openxmlformats.org/officeDocument/2006/relationships" xmlns:m="http://schemas.openxmlformats.org/officeDocument/2006/math" xmlns:v="urn:schemas-microsoft-com:vml" xmlns:wp14="http://schemas.microsoft.com/office/word/2010/wordprocessingDrawing" xmlns:wp="http://schemas.openxmlformats.org/drawingml/2006/wordprocessingDrawing" xmlns:w10="urn:schemas-microsoft-com:office:word" xmlns:w="http://schemas.openxmlformats.org/wordprocessingml/2006/main" xmlns:w14="http://schemas.microsoft.com/office/word/2010/wordml" xmlns:w15="http://schemas.microsoft.com/office/word/2012/wordml" xmlns:w16cex="http://schemas.microsoft.com/office/word/2018/wordml/cex" xmlns:w16cid="http://schemas.microsoft.com/office/word/2016/wordml/cid" xmlns:w16="http://schemas.microsoft.com/office/word/2018/wordml" xmlns:w16sdtdh="http://schemas.microsoft.com/office/word/2020/wordml/sdtdatahash" xmlns:w16se="http://schemas.microsoft.com/office/word/2015/wordml/symex" xmlns:wpg="http://schemas.microsoft.com/office/word/2010/wordprocessingGroup" xmlns:wpi="http://schemas.microsoft.com/office/word/2010/wordprocessingInk" xmlns:wne="http://schemas.microsoft.com/office/word/2006/wordml" xmlns:wps="http://schemas.microsoft.com/office/word/2010/wordprocessingShape" mc:Ignorable="w14 w15 w16se w16cid w16 w16cex w16sdtdh wp14">
   <w:body>
     <w:tbl>
       <w:tblPr>
@@ -700,9 +700,9 @@
         <w:tblLook w:val="01E0" w:firstRow="1" w:lastRow="1" w:firstColumn="1" w:lastColumn="1" w:noHBand="0" w:noVBand="0"/>
       </w:tblPr>
       <w:tblGrid>
-        <w:gridCol w:w="959"/>
-        <w:gridCol w:w="3118"/>
-        <w:gridCol w:w="5468"/>
+        <w:gridCol w:w="686"/>
+        <w:gridCol w:w="1701"/>
+        <w:gridCol w:w="7158"/>
         <w:gridCol w:w="1040"/>
       </w:tblGrid>
       <w:tr>
@@ -712,7 +712,7 @@
         </w:trPr>
         <w:tc>
           <w:tcPr>
-            <w:tcW w:w="959" w:type="dxa"/>
+            <w:tcW w:w="686" w:type="dxa"/>
             <w:shd w:val="clear" w:color="auto" w:fill="F3F3F3"/>
             <w:vAlign w:val="center"/>
           </w:tcPr>
@@ -763,7 +763,7 @@
         </w:tc>
         <w:tc>
           <w:tcPr>
-            <w:tcW w:w="3118" w:type="dxa"/>
+            <w:tcW w:w="1701" w:type="dxa"/>
             <w:shd w:val="clear" w:color="auto" w:fill="F3F3F3"/>
             <w:vAlign w:val="center"/>
           </w:tcPr>
@@ -872,7 +872,7 @@
         </w:tc>
         <w:tc>
           <w:tcPr>
-            <w:tcW w:w="5468" w:type="dxa"/>
+            <w:tcW w:w="7158" w:type="dxa"/>
             <w:shd w:val="clear" w:color="auto" w:fill="F3F3F3"/>
             <w:vAlign w:val="center"/>
           </w:tcPr>
@@ -1124,7 +1124,7 @@
         </w:trPr>
         <w:tc>
           <w:tcPr>
-            <w:tcW w:w="959" w:type="dxa"/>
+            <w:tcW w:w="686" w:type="dxa"/>
             <w:vAlign w:val="center"/>
           </w:tcPr>
           <w:p>
@@ -1143,7 +1143,7 @@
         </w:tc>
         <w:tc>
           <w:tcPr>
-            <w:tcW w:w="3118" w:type="dxa"/>
+            <w:tcW w:w="1701" w:type="dxa"/>
             <w:vAlign w:val="center"/>
           </w:tcPr>
           <w:p>
@@ -1186,19 +1186,7 @@
               <w:rPr>
                 <w:szCs w:val="16"/>
               </w:rPr>
-              <w:t>Ввести “ 2</w:t>
-            </w:r>
-            <w:r>
-              <w:rPr>
-                <w:szCs w:val="16"/>
-              </w:rPr>
-              <w:t>5, 45, 56</w:t>
-            </w:r>
-            <w:r>
-              <w:rPr>
-                <w:szCs w:val="16"/>
-              </w:rPr>
-              <w:t>”</w:t>
+              <w:t>Ввести “ 25, 45, 56”</w:t>
             </w:r>
           </w:p>
           <w:p>
@@ -1215,43 +1203,7 @@
               <w:rPr>
                 <w:szCs w:val="16"/>
               </w:rPr>
-              <w:t xml:space="preserve">Ввести “ </w:t>
-            </w:r>
-            <w:r>
-              <w:rPr>
-                <w:szCs w:val="16"/>
-              </w:rPr>
-              <w:t>12</w:t>
-            </w:r>
-            <w:r>
-              <w:rPr>
-                <w:szCs w:val="16"/>
-              </w:rPr>
-              <w:t>.0</w:t>
-            </w:r>
-            <w:r>
-              <w:rPr>
-                <w:szCs w:val="16"/>
-              </w:rPr>
-              <w:t>3</w:t>
-            </w:r>
-            <w:r>
-              <w:rPr>
-                <w:szCs w:val="16"/>
-              </w:rPr>
-              <w:t>.202</w:t>
-            </w:r>
-            <w:r>
-              <w:rPr>
-                <w:szCs w:val="16"/>
-              </w:rPr>
-              <w:t>2</w:t>
-            </w:r>
-            <w:r>
-              <w:rPr>
-                <w:szCs w:val="16"/>
-              </w:rPr>
-              <w:t>”</w:t>
+              <w:t>Ввести “ 12.03.2022”</w:t>
             </w:r>
           </w:p>
           <w:p>
@@ -1268,19 +1220,7 @@
               <w:rPr>
                 <w:szCs w:val="16"/>
               </w:rPr>
-              <w:t xml:space="preserve">Ввести “ </w:t>
-            </w:r>
-            <w:r>
-              <w:rPr>
-                <w:szCs w:val="16"/>
-              </w:rPr>
-              <w:t>45</w:t>
-            </w:r>
-            <w:r>
-              <w:rPr>
-                <w:szCs w:val="16"/>
-              </w:rPr>
-              <w:t>”</w:t>
+              <w:t>Ввести “ 45”</w:t>
             </w:r>
           </w:p>
           <w:p>
@@ -1297,19 +1237,7 @@
               <w:rPr>
                 <w:szCs w:val="16"/>
               </w:rPr>
-              <w:t>Ввести “ 3</w:t>
-            </w:r>
-            <w:r>
-              <w:rPr>
-                <w:szCs w:val="16"/>
-              </w:rPr>
-              <w:t>8</w:t>
-            </w:r>
-            <w:r>
-              <w:rPr>
-                <w:szCs w:val="16"/>
-              </w:rPr>
-              <w:t>”</w:t>
+              <w:t>Ввести “ 38”</w:t>
             </w:r>
           </w:p>
           <w:p>
@@ -1366,13 +1294,7 @@
               <w:rPr>
                 <w:szCs w:val="16"/>
               </w:rPr>
-              <w:t xml:space="preserve"> </w:t>
-            </w:r>
-            <w:r>
-              <w:rPr>
-                <w:szCs w:val="16"/>
-              </w:rPr>
-              <w:t>Задорожний Костянтин Олександрович</w:t>
+              <w:t xml:space="preserve"> Задорожний Костянтин Олександрович</w:t>
             </w:r>
             <w:r>
               <w:rPr>
@@ -1395,7 +1317,14 @@
               <w:rPr>
                 <w:szCs w:val="16"/>
               </w:rPr>
-              <w:t>Ввести “ 2</w:t>
+              <w:t xml:space="preserve">Ввести “ </w:t>
+            </w:r>
+            <w:r>
+              <w:rPr>
+                <w:szCs w:val="16"/>
+              </w:rPr>
+              <w:lastRenderedPageBreak/>
+              <w:t>2</w:t>
             </w:r>
             <w:r>
               <w:rPr>
@@ -1442,13 +1371,7 @@
               <w:rPr>
                 <w:szCs w:val="16"/>
               </w:rPr>
-              <w:t xml:space="preserve"> </w:t>
-            </w:r>
-            <w:r>
-              <w:rPr>
-                <w:szCs w:val="16"/>
-              </w:rPr>
-              <w:t>Українець</w:t>
+              <w:t xml:space="preserve"> Українець</w:t>
             </w:r>
             <w:r>
               <w:rPr>
@@ -1627,13 +1550,7 @@
               <w:rPr>
                 <w:szCs w:val="16"/>
               </w:rPr>
-              <w:t xml:space="preserve"> </w:t>
-            </w:r>
-            <w:r>
-              <w:rPr>
-                <w:szCs w:val="16"/>
-              </w:rPr>
-              <w:t>Кропивницький, Україна</w:t>
+              <w:t xml:space="preserve"> Кропивницький, Україна</w:t>
             </w:r>
             <w:r>
               <w:rPr>
@@ -1662,13 +1579,7 @@
               <w:rPr>
                 <w:szCs w:val="16"/>
               </w:rPr>
-              <w:t xml:space="preserve"> </w:t>
-            </w:r>
-            <w:r>
-              <w:rPr>
-                <w:szCs w:val="16"/>
-              </w:rPr>
-              <w:t>Паспортні дані</w:t>
+              <w:t xml:space="preserve"> Паспортні дані</w:t>
             </w:r>
             <w:r>
               <w:rPr>
@@ -1697,13 +1608,7 @@
               <w:rPr>
                 <w:szCs w:val="16"/>
               </w:rPr>
-              <w:t xml:space="preserve"> </w:t>
-            </w:r>
-            <w:r>
-              <w:rPr>
-                <w:szCs w:val="16"/>
-              </w:rPr>
-              <w:t>Додаткова інформація</w:t>
+              <w:t xml:space="preserve"> Додаткова інформація</w:t>
             </w:r>
             <w:r>
               <w:rPr>
@@ -1715,7 +1620,7 @@
         </w:tc>
         <w:tc>
           <w:tcPr>
-            <w:tcW w:w="5468" w:type="dxa"/>
+            <w:tcW w:w="7158" w:type="dxa"/>
             <w:vAlign w:val="center"/>
           </w:tcPr>
           <w:p>
@@ -1729,6 +1634,7 @@
               <w:rPr>
                 <w:szCs w:val="16"/>
               </w:rPr>
+              <w:lastRenderedPageBreak/>
               <w:t>Введіть номер операції, яку ви бажаєте виконати:</w:t>
             </w:r>
           </w:p>
@@ -2171,21 +2077,21 @@
               <w:rPr>
                 <w:szCs w:val="16"/>
               </w:rPr>
+              <w:t xml:space="preserve"> 5 - базова вища,</w:t>
+            </w:r>
+          </w:p>
+          <w:p>
+            <w:pPr>
+              <w:ind w:left="233"/>
+              <w:rPr>
+                <w:szCs w:val="16"/>
+              </w:rPr>
+            </w:pPr>
+            <w:r>
+              <w:rPr>
+                <w:szCs w:val="16"/>
+              </w:rPr>
               <w:lastRenderedPageBreak/>
-              <w:t xml:space="preserve"> 5 - базова вища,</w:t>
-            </w:r>
-          </w:p>
-          <w:p>
-            <w:pPr>
-              <w:ind w:left="233"/>
-              <w:rPr>
-                <w:szCs w:val="16"/>
-              </w:rPr>
-            </w:pPr>
-            <w:r>
-              <w:rPr>
-                <w:szCs w:val="16"/>
-              </w:rPr>
               <w:t xml:space="preserve"> 6 - вища):</w:t>
             </w:r>
           </w:p>
@@ -2524,7 +2430,7 @@
         </w:trPr>
         <w:tc>
           <w:tcPr>
-            <w:tcW w:w="959" w:type="dxa"/>
+            <w:tcW w:w="686" w:type="dxa"/>
             <w:vAlign w:val="center"/>
           </w:tcPr>
           <w:p>
@@ -2545,7 +2451,7 @@
         </w:tc>
         <w:tc>
           <w:tcPr>
-            <w:tcW w:w="3118" w:type="dxa"/>
+            <w:tcW w:w="1701" w:type="dxa"/>
             <w:vAlign w:val="center"/>
           </w:tcPr>
           <w:p>
@@ -2612,74 +2518,983 @@
         </w:tc>
         <w:tc>
           <w:tcPr>
-            <w:tcW w:w="5468" w:type="dxa"/>
+            <w:tcW w:w="7158" w:type="dxa"/>
             <w:vAlign w:val="center"/>
           </w:tcPr>
           <w:p>
             <w:pPr>
-              <w:ind w:left="233" w:firstLine="563"/>
-              <w:rPr>
-                <w:szCs w:val="16"/>
-              </w:rPr>
-            </w:pPr>
-            <w:r>
-              <w:rPr>
-                <w:noProof/>
-                <w:szCs w:val="16"/>
-              </w:rPr>
-              <w:drawing>
-                <wp:anchor distT="0" distB="0" distL="114300" distR="114300" simplePos="0" relativeHeight="251660288" behindDoc="0" locked="0" layoutInCell="1" allowOverlap="1" wp14:anchorId="0ABF56F9" wp14:editId="47A23343">
-                  <wp:simplePos x="0" y="0"/>
-                  <wp:positionH relativeFrom="column">
-                    <wp:posOffset>-46990</wp:posOffset>
-                  </wp:positionH>
-                  <wp:positionV relativeFrom="paragraph">
-                    <wp:posOffset>0</wp:posOffset>
-                  </wp:positionV>
-                  <wp:extent cx="3436620" cy="2529840"/>
-                  <wp:effectExtent l="0" t="0" r="0" b="3810"/>
-                  <wp:wrapSquare wrapText="bothSides"/>
-                  <wp:docPr id="3" name="Рисунок 3"/>
-                  <wp:cNvGraphicFramePr>
-                    <a:graphicFrameLocks xmlns:a="http://schemas.openxmlformats.org/drawingml/2006/main" noChangeAspect="1"/>
-                  </wp:cNvGraphicFramePr>
-                  <a:graphic xmlns:a="http://schemas.openxmlformats.org/drawingml/2006/main">
-                    <a:graphicData uri="http://schemas.openxmlformats.org/drawingml/2006/picture">
-                      <pic:pic xmlns:pic="http://schemas.openxmlformats.org/drawingml/2006/picture">
-                        <pic:nvPicPr>
-                          <pic:cNvPr id="0" name="Picture 3"/>
-                          <pic:cNvPicPr>
-                            <a:picLocks noChangeAspect="1" noChangeArrowheads="1"/>
-                          </pic:cNvPicPr>
-                        </pic:nvPicPr>
-                        <pic:blipFill>
-                          <a:blip r:embed="rId7">
-                            <a:extLst>
-                              <a:ext uri="{28A0092B-C50C-407E-A947-70E740481C1C}">
-                                <a14:useLocalDpi xmlns:a14="http://schemas.microsoft.com/office/drawing/2010/main" val="0"/>
-                              </a:ext>
-                            </a:extLst>
-                          </a:blip>
-                          <a:srcRect/>
-                          <a:stretch>
-                            <a:fillRect/>
-                          </a:stretch>
-                        </pic:blipFill>
-                        <pic:spPr bwMode="auto">
-                          <a:xfrm>
-                            <a:off x="0" y="0"/>
-                            <a:ext cx="3436620" cy="2529840"/>
-                          </a:xfrm>
-                          <a:prstGeom prst="rect">
-                            <a:avLst/>
-                          </a:prstGeom>
-                          <a:noFill/>
-                        </pic:spPr>
-                      </pic:pic>
-                    </a:graphicData>
-                  </a:graphic>
-                </wp:anchor>
-              </w:drawing>
+              <w:rPr>
+                <w:szCs w:val="16"/>
+              </w:rPr>
+            </w:pPr>
+            <w:r>
+              <w:rPr>
+                <w:szCs w:val="16"/>
+              </w:rPr>
+              <w:t>Введіть номер операції, яку ви бажаєте виконати:</w:t>
+            </w:r>
+          </w:p>
+          <w:p>
+            <w:pPr>
+              <w:rPr>
+                <w:szCs w:val="16"/>
+              </w:rPr>
+            </w:pPr>
+            <w:r>
+              <w:rPr>
+                <w:szCs w:val="16"/>
+              </w:rPr>
+              <w:t>&gt;&gt;&gt; 1</w:t>
+            </w:r>
+          </w:p>
+          <w:p>
+            <w:pPr>
+              <w:rPr>
+                <w:szCs w:val="16"/>
+              </w:rPr>
+            </w:pPr>
+            <w:r>
+              <w:rPr>
+                <w:szCs w:val="16"/>
+              </w:rPr>
+              <w:t>+============================</w:t>
+            </w:r>
+            <w:r>
+              <w:rPr>
+                <w:szCs w:val="16"/>
+              </w:rPr>
+              <w:t>============</w:t>
+            </w:r>
+            <w:r>
+              <w:rPr>
+                <w:szCs w:val="16"/>
+              </w:rPr>
+              <w:t>========+</w:t>
+            </w:r>
+          </w:p>
+          <w:p>
+            <w:pPr>
+              <w:rPr>
+                <w:szCs w:val="16"/>
+              </w:rPr>
+            </w:pPr>
+            <w:r>
+              <w:rPr>
+                <w:szCs w:val="16"/>
+              </w:rPr>
+              <w:t xml:space="preserve"> Ви хочете вивести базу даних на консоль (c) або у файл (t) - с</w:t>
+            </w:r>
+          </w:p>
+          <w:p>
+            <w:pPr>
+              <w:rPr>
+                <w:szCs w:val="16"/>
+              </w:rPr>
+            </w:pPr>
+            <w:r>
+              <w:rPr>
+                <w:szCs w:val="16"/>
+              </w:rPr>
+              <w:t>+==============================</w:t>
+            </w:r>
+            <w:r>
+              <w:rPr>
+                <w:szCs w:val="16"/>
+              </w:rPr>
+              <w:t>============</w:t>
+            </w:r>
+            <w:r>
+              <w:rPr>
+                <w:szCs w:val="16"/>
+              </w:rPr>
+              <w:t>======+</w:t>
+            </w:r>
+          </w:p>
+          <w:p>
+            <w:pPr>
+              <w:rPr>
+                <w:szCs w:val="16"/>
+              </w:rPr>
+            </w:pPr>
+            <w:r>
+              <w:rPr>
+                <w:szCs w:val="16"/>
+              </w:rPr>
+              <w:t>+=================================</w:t>
+            </w:r>
+            <w:r>
+              <w:rPr>
+                <w:szCs w:val="16"/>
+              </w:rPr>
+              <w:t>============</w:t>
+            </w:r>
+            <w:r>
+              <w:rPr>
+                <w:szCs w:val="16"/>
+              </w:rPr>
+              <w:t>===+</w:t>
+            </w:r>
+          </w:p>
+          <w:p>
+            <w:pPr>
+              <w:rPr>
+                <w:szCs w:val="16"/>
+              </w:rPr>
+            </w:pPr>
+            <w:r>
+              <w:rPr>
+                <w:szCs w:val="16"/>
+              </w:rPr>
+              <w:t xml:space="preserve"> Ви хочете вивести базу даних на консоль (c) або у файл (t) - c</w:t>
+            </w:r>
+          </w:p>
+          <w:p>
+            <w:pPr>
+              <w:rPr>
+                <w:szCs w:val="16"/>
+              </w:rPr>
+            </w:pPr>
+            <w:r>
+              <w:rPr>
+                <w:szCs w:val="16"/>
+              </w:rPr>
+              <w:t>+================================</w:t>
+            </w:r>
+            <w:r>
+              <w:rPr>
+                <w:szCs w:val="16"/>
+              </w:rPr>
+              <w:t>============</w:t>
+            </w:r>
+            <w:r>
+              <w:rPr>
+                <w:szCs w:val="16"/>
+              </w:rPr>
+              <w:t>====+</w:t>
+            </w:r>
+          </w:p>
+          <w:p>
+            <w:pPr>
+              <w:rPr>
+                <w:szCs w:val="16"/>
+              </w:rPr>
+            </w:pPr>
+            <w:r>
+              <w:rPr>
+                <w:szCs w:val="16"/>
+              </w:rPr>
+              <w:t>+———————————————————————————+</w:t>
+            </w:r>
+          </w:p>
+          <w:p>
+            <w:pPr>
+              <w:rPr>
+                <w:szCs w:val="16"/>
+                <w:lang w:val="en-US"/>
+              </w:rPr>
+            </w:pPr>
+            <w:r>
+              <w:rPr>
+                <w:szCs w:val="16"/>
+              </w:rPr>
+              <w:t>|</w:t>
+            </w:r>
+            <w:r>
+              <w:rPr>
+                <w:szCs w:val="16"/>
+                <w:lang w:val="en-US"/>
+              </w:rPr>
+              <w:t xml:space="preserve">  </w:t>
+            </w:r>
+            <w:r>
+              <w:rPr>
+                <w:szCs w:val="16"/>
+              </w:rPr>
+              <w:t>ВІДДІЛ КАДРІВ: ОСОБОВА КАРТКА</w:t>
+            </w:r>
+            <w:r>
+              <w:rPr>
+                <w:szCs w:val="16"/>
+                <w:lang w:val="en-US"/>
+              </w:rPr>
+              <w:t xml:space="preserve"> </w:t>
+            </w:r>
+            <w:r>
+              <w:rPr>
+                <w:szCs w:val="16"/>
+              </w:rPr>
+              <w:t>ПРАЦІВНИКА, Ф. П-2</w:t>
+            </w:r>
+            <w:r>
+              <w:rPr>
+                <w:szCs w:val="16"/>
+                <w:lang w:val="en-US"/>
+              </w:rPr>
+              <w:t xml:space="preserve"> |</w:t>
+            </w:r>
+            <w:r>
+              <w:rPr>
+                <w:szCs w:val="16"/>
+              </w:rPr>
+              <w:t xml:space="preserve">          </w:t>
+            </w:r>
+          </w:p>
+          <w:p>
+            <w:pPr>
+              <w:rPr>
+                <w:szCs w:val="16"/>
+              </w:rPr>
+            </w:pPr>
+            <w:r>
+              <w:rPr>
+                <w:szCs w:val="16"/>
+              </w:rPr>
+              <w:t>+———————————————————————————+</w:t>
+            </w:r>
+          </w:p>
+          <w:p>
+            <w:pPr>
+              <w:rPr>
+                <w:szCs w:val="16"/>
+              </w:rPr>
+            </w:pPr>
+            <w:r>
+              <w:rPr>
+                <w:szCs w:val="16"/>
+              </w:rPr>
+              <w:t xml:space="preserve">|    1|Дата створення:          </w:t>
+            </w:r>
+            <w:r>
+              <w:rPr>
+                <w:szCs w:val="16"/>
+                <w:lang w:val="en-US"/>
+              </w:rPr>
+              <w:t xml:space="preserve">       </w:t>
+            </w:r>
+            <w:r>
+              <w:rPr>
+                <w:szCs w:val="16"/>
+              </w:rPr>
+              <w:t xml:space="preserve">|12.03.2022                                   </w:t>
+            </w:r>
+            <w:r>
+              <w:rPr>
+                <w:szCs w:val="16"/>
+                <w:lang w:val="en-US"/>
+              </w:rPr>
+              <w:t xml:space="preserve">     </w:t>
+            </w:r>
+            <w:r>
+              <w:rPr>
+                <w:szCs w:val="16"/>
+              </w:rPr>
+              <w:t>|</w:t>
+            </w:r>
+          </w:p>
+          <w:p>
+            <w:pPr>
+              <w:rPr>
+                <w:szCs w:val="16"/>
+              </w:rPr>
+            </w:pPr>
+            <w:r>
+              <w:rPr>
+                <w:szCs w:val="16"/>
+              </w:rPr>
+              <w:t xml:space="preserve">|      |Реєстраційний номер:     </w:t>
+            </w:r>
+            <w:r>
+              <w:rPr>
+                <w:szCs w:val="16"/>
+                <w:lang w:val="en-US"/>
+              </w:rPr>
+              <w:t xml:space="preserve">  </w:t>
+            </w:r>
+            <w:r>
+              <w:rPr>
+                <w:szCs w:val="16"/>
+              </w:rPr>
+              <w:t xml:space="preserve">|45                                          </w:t>
+            </w:r>
+            <w:r>
+              <w:rPr>
+                <w:szCs w:val="16"/>
+                <w:lang w:val="en-US"/>
+              </w:rPr>
+              <w:t xml:space="preserve">           </w:t>
+            </w:r>
+            <w:r>
+              <w:rPr>
+                <w:szCs w:val="16"/>
+              </w:rPr>
+              <w:t xml:space="preserve"> |</w:t>
+            </w:r>
+          </w:p>
+          <w:p>
+            <w:pPr>
+              <w:rPr>
+                <w:szCs w:val="16"/>
+              </w:rPr>
+            </w:pPr>
+            <w:r>
+              <w:rPr>
+                <w:szCs w:val="16"/>
+              </w:rPr>
+              <w:t xml:space="preserve">|      |Ідентифікаційний номер:  |38                                          </w:t>
+            </w:r>
+            <w:r>
+              <w:rPr>
+                <w:szCs w:val="16"/>
+                <w:lang w:val="en-US"/>
+              </w:rPr>
+              <w:t xml:space="preserve">          </w:t>
+            </w:r>
+            <w:r>
+              <w:rPr>
+                <w:szCs w:val="16"/>
+              </w:rPr>
+              <w:t xml:space="preserve"> |</w:t>
+            </w:r>
+          </w:p>
+          <w:p>
+            <w:pPr>
+              <w:rPr>
+                <w:szCs w:val="16"/>
+              </w:rPr>
+            </w:pPr>
+            <w:r>
+              <w:rPr>
+                <w:szCs w:val="16"/>
+              </w:rPr>
+              <w:t xml:space="preserve">|      |Стать:                 </w:t>
+            </w:r>
+            <w:r>
+              <w:rPr>
+                <w:szCs w:val="16"/>
+                <w:lang w:val="en-US"/>
+              </w:rPr>
+              <w:t xml:space="preserve">               </w:t>
+            </w:r>
+            <w:r>
+              <w:rPr>
+                <w:szCs w:val="16"/>
+              </w:rPr>
+              <w:t xml:space="preserve">  |чоловіча                                     </w:t>
+            </w:r>
+            <w:r>
+              <w:rPr>
+                <w:szCs w:val="16"/>
+                <w:lang w:val="en-US"/>
+              </w:rPr>
+              <w:t xml:space="preserve">      </w:t>
+            </w:r>
+            <w:r>
+              <w:rPr>
+                <w:szCs w:val="16"/>
+              </w:rPr>
+              <w:t>|</w:t>
+            </w:r>
+          </w:p>
+          <w:p>
+            <w:pPr>
+              <w:rPr>
+                <w:szCs w:val="16"/>
+              </w:rPr>
+            </w:pPr>
+            <w:r>
+              <w:rPr>
+                <w:szCs w:val="16"/>
+              </w:rPr>
+              <w:t xml:space="preserve">|      |Вид роботи:              </w:t>
+            </w:r>
+            <w:r>
+              <w:rPr>
+                <w:szCs w:val="16"/>
+                <w:lang w:val="en-US"/>
+              </w:rPr>
+              <w:t xml:space="preserve">          </w:t>
+            </w:r>
+            <w:r>
+              <w:rPr>
+                <w:szCs w:val="16"/>
+              </w:rPr>
+              <w:t xml:space="preserve">|основна                                      </w:t>
+            </w:r>
+            <w:r>
+              <w:rPr>
+                <w:szCs w:val="16"/>
+                <w:lang w:val="en-US"/>
+              </w:rPr>
+              <w:t xml:space="preserve">      </w:t>
+            </w:r>
+            <w:r>
+              <w:rPr>
+                <w:szCs w:val="16"/>
+              </w:rPr>
+              <w:t>|</w:t>
+            </w:r>
+          </w:p>
+          <w:p>
+            <w:pPr>
+              <w:rPr>
+                <w:szCs w:val="16"/>
+              </w:rPr>
+            </w:pPr>
+            <w:r>
+              <w:rPr>
+                <w:szCs w:val="16"/>
+              </w:rPr>
+              <w:t xml:space="preserve">|      |ПІБ працівника:    |Задорожний Костянтин Олександрович   </w:t>
+            </w:r>
+            <w:r>
+              <w:rPr>
+                <w:szCs w:val="16"/>
+                <w:lang w:val="en-US"/>
+              </w:rPr>
+              <w:t>|</w:t>
+            </w:r>
+            <w:r>
+              <w:rPr>
+                <w:szCs w:val="16"/>
+              </w:rPr>
+              <w:t xml:space="preserve">        |</w:t>
+            </w:r>
+          </w:p>
+          <w:p>
+            <w:pPr>
+              <w:rPr>
+                <w:szCs w:val="16"/>
+                <w:lang w:val="en-US"/>
+              </w:rPr>
+            </w:pPr>
+            <w:r>
+              <w:rPr>
+                <w:szCs w:val="16"/>
+              </w:rPr>
+              <w:t xml:space="preserve">|      |Дата народження:         </w:t>
+            </w:r>
+            <w:r>
+              <w:rPr>
+                <w:szCs w:val="16"/>
+                <w:lang w:val="en-US"/>
+              </w:rPr>
+              <w:t xml:space="preserve">     </w:t>
+            </w:r>
+            <w:r>
+              <w:rPr>
+                <w:szCs w:val="16"/>
+              </w:rPr>
+              <w:t>|22.10.2004</w:t>
+            </w:r>
+            <w:r>
+              <w:rPr>
+                <w:szCs w:val="16"/>
+                <w:lang w:val="en-US"/>
+              </w:rPr>
+              <w:t xml:space="preserve">    </w:t>
+            </w:r>
+            <w:r>
+              <w:rPr>
+                <w:szCs w:val="16"/>
+              </w:rPr>
+              <w:t xml:space="preserve">                                   |</w:t>
+            </w:r>
+            <w:r>
+              <w:rPr>
+                <w:szCs w:val="16"/>
+                <w:lang w:val="en-US"/>
+              </w:rPr>
+              <w:t xml:space="preserve"> </w:t>
+            </w:r>
+          </w:p>
+          <w:p>
+            <w:pPr>
+              <w:rPr>
+                <w:szCs w:val="16"/>
+              </w:rPr>
+            </w:pPr>
+            <w:r>
+              <w:rPr>
+                <w:szCs w:val="16"/>
+              </w:rPr>
+              <w:lastRenderedPageBreak/>
+              <w:t xml:space="preserve">|      |Громадянство:            </w:t>
+            </w:r>
+            <w:r>
+              <w:rPr>
+                <w:szCs w:val="16"/>
+                <w:lang w:val="en-US"/>
+              </w:rPr>
+              <w:t xml:space="preserve">       </w:t>
+            </w:r>
+            <w:r>
+              <w:rPr>
+                <w:szCs w:val="16"/>
+              </w:rPr>
+              <w:t xml:space="preserve">|Українець                                    </w:t>
+            </w:r>
+            <w:r>
+              <w:rPr>
+                <w:szCs w:val="16"/>
+                <w:lang w:val="en-US"/>
+              </w:rPr>
+              <w:t xml:space="preserve">    </w:t>
+            </w:r>
+            <w:r>
+              <w:rPr>
+                <w:szCs w:val="16"/>
+              </w:rPr>
+              <w:t>|</w:t>
+            </w:r>
+          </w:p>
+          <w:p>
+            <w:pPr>
+              <w:rPr>
+                <w:szCs w:val="16"/>
+              </w:rPr>
+            </w:pPr>
+            <w:r>
+              <w:rPr>
+                <w:szCs w:val="16"/>
+              </w:rPr>
+              <w:t xml:space="preserve">|      |Освіта 1:                </w:t>
+            </w:r>
+            <w:r>
+              <w:rPr>
+                <w:szCs w:val="16"/>
+                <w:lang w:val="en-US"/>
+              </w:rPr>
+              <w:t xml:space="preserve">             </w:t>
+            </w:r>
+            <w:r>
+              <w:rPr>
+                <w:szCs w:val="16"/>
+              </w:rPr>
+              <w:t xml:space="preserve">|базова вища                                  </w:t>
+            </w:r>
+            <w:r>
+              <w:rPr>
+                <w:szCs w:val="16"/>
+                <w:lang w:val="en-US"/>
+              </w:rPr>
+              <w:t xml:space="preserve">   </w:t>
+            </w:r>
+            <w:r>
+              <w:rPr>
+                <w:szCs w:val="16"/>
+              </w:rPr>
+              <w:t>|</w:t>
+            </w:r>
+          </w:p>
+          <w:p>
+            <w:pPr>
+              <w:rPr>
+                <w:szCs w:val="16"/>
+              </w:rPr>
+            </w:pPr>
+            <w:r>
+              <w:rPr>
+                <w:szCs w:val="16"/>
+              </w:rPr>
+              <w:t xml:space="preserve">|      |                         </w:t>
+            </w:r>
+            <w:r>
+              <w:rPr>
+                <w:szCs w:val="16"/>
+                <w:lang w:val="en-US"/>
+              </w:rPr>
+              <w:t xml:space="preserve">                   </w:t>
+            </w:r>
+            <w:r>
+              <w:rPr>
+                <w:szCs w:val="16"/>
+              </w:rPr>
+              <w:t xml:space="preserve">|ГНТН                                         </w:t>
+            </w:r>
+            <w:r>
+              <w:rPr>
+                <w:szCs w:val="16"/>
+                <w:lang w:val="en-US"/>
+              </w:rPr>
+              <w:t xml:space="preserve">      </w:t>
+            </w:r>
+            <w:r>
+              <w:rPr>
+                <w:szCs w:val="16"/>
+              </w:rPr>
+              <w:t>|</w:t>
+            </w:r>
+          </w:p>
+          <w:p>
+            <w:pPr>
+              <w:rPr>
+                <w:szCs w:val="16"/>
+              </w:rPr>
+            </w:pPr>
+            <w:r>
+              <w:rPr>
+                <w:szCs w:val="16"/>
+              </w:rPr>
+              <w:t xml:space="preserve">|      |Освіта 2:            </w:t>
+            </w:r>
+            <w:r>
+              <w:rPr>
+                <w:szCs w:val="16"/>
+                <w:lang w:val="en-US"/>
+              </w:rPr>
+              <w:t xml:space="preserve">             </w:t>
+            </w:r>
+            <w:r>
+              <w:rPr>
+                <w:szCs w:val="16"/>
+              </w:rPr>
+              <w:t xml:space="preserve">    |неповна вища                                </w:t>
+            </w:r>
+            <w:r>
+              <w:rPr>
+                <w:szCs w:val="16"/>
+                <w:lang w:val="en-US"/>
+              </w:rPr>
+              <w:t xml:space="preserve"> </w:t>
+            </w:r>
+            <w:r>
+              <w:rPr>
+                <w:szCs w:val="16"/>
+              </w:rPr>
+              <w:t xml:space="preserve"> |</w:t>
+            </w:r>
+          </w:p>
+          <w:p>
+            <w:pPr>
+              <w:rPr>
+                <w:szCs w:val="16"/>
+              </w:rPr>
+            </w:pPr>
+            <w:r>
+              <w:rPr>
+                <w:szCs w:val="16"/>
+              </w:rPr>
+              <w:t xml:space="preserve">|      |                    </w:t>
+            </w:r>
+            <w:r>
+              <w:rPr>
+                <w:szCs w:val="16"/>
+                <w:lang w:val="en-US"/>
+              </w:rPr>
+              <w:t xml:space="preserve">                    </w:t>
+            </w:r>
+            <w:r>
+              <w:rPr>
+                <w:szCs w:val="16"/>
+              </w:rPr>
+              <w:t xml:space="preserve">    |ЦНТУ                                         </w:t>
+            </w:r>
+            <w:r>
+              <w:rPr>
+                <w:szCs w:val="16"/>
+                <w:lang w:val="en-US"/>
+              </w:rPr>
+              <w:t xml:space="preserve">      </w:t>
+            </w:r>
+            <w:r>
+              <w:rPr>
+                <w:szCs w:val="16"/>
+              </w:rPr>
+              <w:t>|</w:t>
+            </w:r>
+          </w:p>
+          <w:p>
+            <w:pPr>
+              <w:rPr>
+                <w:szCs w:val="16"/>
+              </w:rPr>
+            </w:pPr>
+            <w:r>
+              <w:rPr>
+                <w:szCs w:val="16"/>
+              </w:rPr>
+              <w:t xml:space="preserve">|      |Останнє місце роботи:    </w:t>
+            </w:r>
+            <w:r>
+              <w:rPr>
+                <w:szCs w:val="16"/>
+                <w:lang w:val="en-US"/>
+              </w:rPr>
+              <w:t xml:space="preserve">  </w:t>
+            </w:r>
+            <w:r>
+              <w:rPr>
+                <w:szCs w:val="16"/>
+              </w:rPr>
+              <w:t xml:space="preserve">|-                                            </w:t>
+            </w:r>
+            <w:r>
+              <w:rPr>
+                <w:szCs w:val="16"/>
+                <w:lang w:val="en-US"/>
+              </w:rPr>
+              <w:t xml:space="preserve">            </w:t>
+            </w:r>
+            <w:r>
+              <w:rPr>
+                <w:szCs w:val="16"/>
+              </w:rPr>
+              <w:t>|</w:t>
+            </w:r>
+          </w:p>
+          <w:p>
+            <w:pPr>
+              <w:rPr>
+                <w:szCs w:val="16"/>
+                <w:lang w:val="en-US"/>
+              </w:rPr>
+            </w:pPr>
+            <w:r>
+              <w:rPr>
+                <w:szCs w:val="16"/>
+              </w:rPr>
+              <w:t xml:space="preserve">|      |              посада:   </w:t>
+            </w:r>
+            <w:r>
+              <w:rPr>
+                <w:szCs w:val="16"/>
+                <w:lang w:val="en-US"/>
+              </w:rPr>
+              <w:t xml:space="preserve">              </w:t>
+            </w:r>
+            <w:r>
+              <w:rPr>
+                <w:szCs w:val="16"/>
+              </w:rPr>
+              <w:t xml:space="preserve"> |-                                            </w:t>
+            </w:r>
+            <w:r>
+              <w:rPr>
+                <w:szCs w:val="16"/>
+                <w:lang w:val="en-US"/>
+              </w:rPr>
+              <w:t xml:space="preserve">            </w:t>
+            </w:r>
+            <w:r>
+              <w:rPr>
+                <w:szCs w:val="16"/>
+              </w:rPr>
+              <w:t>|</w:t>
+            </w:r>
+            <w:r>
+              <w:rPr>
+                <w:szCs w:val="16"/>
+                <w:lang w:val="en-US"/>
+              </w:rPr>
+              <w:t xml:space="preserve"> </w:t>
+            </w:r>
+          </w:p>
+          <w:p>
+            <w:pPr>
+              <w:rPr>
+                <w:szCs w:val="16"/>
+              </w:rPr>
+            </w:pPr>
+            <w:r>
+              <w:rPr>
+                <w:szCs w:val="16"/>
+              </w:rPr>
+              <w:t xml:space="preserve">|      |Стаж роботи:             </w:t>
+            </w:r>
+            <w:r>
+              <w:rPr>
+                <w:szCs w:val="16"/>
+                <w:lang w:val="en-US"/>
+              </w:rPr>
+              <w:t xml:space="preserve">         </w:t>
+            </w:r>
+            <w:r>
+              <w:rPr>
+                <w:szCs w:val="16"/>
+              </w:rPr>
+              <w:t xml:space="preserve">|-                                            </w:t>
+            </w:r>
+            <w:r>
+              <w:rPr>
+                <w:szCs w:val="16"/>
+                <w:lang w:val="en-US"/>
+              </w:rPr>
+              <w:t xml:space="preserve">            </w:t>
+            </w:r>
+            <w:r>
+              <w:rPr>
+                <w:szCs w:val="16"/>
+              </w:rPr>
+              <w:t>|</w:t>
+            </w:r>
+          </w:p>
+          <w:p>
+            <w:pPr>
+              <w:rPr>
+                <w:szCs w:val="16"/>
+              </w:rPr>
+            </w:pPr>
+            <w:r>
+              <w:rPr>
+                <w:szCs w:val="16"/>
+              </w:rPr>
+              <w:t xml:space="preserve">|      |Місце проживання:       </w:t>
+            </w:r>
+            <w:r>
+              <w:rPr>
+                <w:szCs w:val="16"/>
+                <w:lang w:val="en-US"/>
+              </w:rPr>
+              <w:t xml:space="preserve">    </w:t>
+            </w:r>
+            <w:r>
+              <w:rPr>
+                <w:szCs w:val="16"/>
+              </w:rPr>
+              <w:t xml:space="preserve"> |Кропивницький, Україна              |</w:t>
+            </w:r>
+          </w:p>
+          <w:p>
+            <w:pPr>
+              <w:rPr>
+                <w:szCs w:val="16"/>
+              </w:rPr>
+            </w:pPr>
+            <w:r>
+              <w:rPr>
+                <w:szCs w:val="16"/>
+              </w:rPr>
+              <w:t xml:space="preserve">|      |Паспортні дані:          </w:t>
+            </w:r>
+            <w:r>
+              <w:rPr>
+                <w:szCs w:val="16"/>
+                <w:lang w:val="en-US"/>
+              </w:rPr>
+              <w:t xml:space="preserve">         </w:t>
+            </w:r>
+            <w:r>
+              <w:rPr>
+                <w:szCs w:val="16"/>
+              </w:rPr>
+              <w:t>|Паспортні дані                               |</w:t>
+            </w:r>
+          </w:p>
+          <w:p>
+            <w:pPr>
+              <w:rPr>
+                <w:szCs w:val="16"/>
+              </w:rPr>
+            </w:pPr>
+            <w:r>
+              <w:rPr>
+                <w:szCs w:val="16"/>
+              </w:rPr>
+              <w:t xml:space="preserve">|      |Додаткові відомості:    </w:t>
+            </w:r>
+            <w:r>
+              <w:rPr>
+                <w:szCs w:val="16"/>
+                <w:lang w:val="en-US"/>
+              </w:rPr>
+              <w:t xml:space="preserve">     </w:t>
+            </w:r>
+            <w:r>
+              <w:rPr>
+                <w:szCs w:val="16"/>
+              </w:rPr>
+              <w:t xml:space="preserve"> |Додаткова інформація                   |</w:t>
+            </w:r>
+          </w:p>
+          <w:p>
+            <w:pPr>
+              <w:rPr>
+                <w:szCs w:val="16"/>
+              </w:rPr>
+            </w:pPr>
+            <w:r>
+              <w:rPr>
+                <w:szCs w:val="16"/>
+              </w:rPr>
+              <w:t xml:space="preserve">|      |Дата звільнення:        </w:t>
+            </w:r>
+            <w:r>
+              <w:rPr>
+                <w:szCs w:val="16"/>
+                <w:lang w:val="en-US"/>
+              </w:rPr>
+              <w:t xml:space="preserve">        </w:t>
+            </w:r>
+            <w:r>
+              <w:rPr>
+                <w:szCs w:val="16"/>
+              </w:rPr>
+              <w:t xml:space="preserve"> |-                                            </w:t>
+            </w:r>
+            <w:r>
+              <w:rPr>
+                <w:szCs w:val="16"/>
+                <w:lang w:val="en-US"/>
+              </w:rPr>
+              <w:t xml:space="preserve">            </w:t>
+            </w:r>
+            <w:r>
+              <w:rPr>
+                <w:szCs w:val="16"/>
+              </w:rPr>
+              <w:t>|</w:t>
+            </w:r>
+          </w:p>
+          <w:p>
+            <w:pPr>
+              <w:rPr>
+                <w:szCs w:val="16"/>
+              </w:rPr>
+            </w:pPr>
+            <w:r>
+              <w:rPr>
+                <w:szCs w:val="16"/>
+              </w:rPr>
+              <w:t xml:space="preserve">|      |        причина:        </w:t>
+            </w:r>
+            <w:r>
+              <w:rPr>
+                <w:szCs w:val="16"/>
+                <w:lang w:val="en-US"/>
+              </w:rPr>
+              <w:t xml:space="preserve">             </w:t>
+            </w:r>
+            <w:r>
+              <w:rPr>
+                <w:szCs w:val="16"/>
+              </w:rPr>
+              <w:t xml:space="preserve"> |-                                           </w:t>
+            </w:r>
+            <w:r>
+              <w:rPr>
+                <w:szCs w:val="16"/>
+                <w:lang w:val="en-US"/>
+              </w:rPr>
+              <w:t xml:space="preserve">            </w:t>
+            </w:r>
+            <w:r>
+              <w:rPr>
+                <w:szCs w:val="16"/>
+              </w:rPr>
+              <w:t xml:space="preserve"> |</w:t>
+            </w:r>
+          </w:p>
+          <w:p>
+            <w:pPr>
+              <w:rPr>
+                <w:szCs w:val="16"/>
+              </w:rPr>
+            </w:pPr>
+            <w:r>
+              <w:rPr>
+                <w:szCs w:val="16"/>
+              </w:rPr>
+              <w:t>————————————————————————————+</w:t>
             </w:r>
           </w:p>
         </w:tc>
@@ -2701,6 +3516,7 @@
               <w:rPr>
                 <w:szCs w:val="16"/>
               </w:rPr>
+              <w:lastRenderedPageBreak/>
               <w:t>Passed</w:t>
             </w:r>
             <w:proofErr w:type="spellEnd"/>
@@ -2714,7 +3530,7 @@
         </w:trPr>
         <w:tc>
           <w:tcPr>
-            <w:tcW w:w="959" w:type="dxa"/>
+            <w:tcW w:w="686" w:type="dxa"/>
             <w:vAlign w:val="center"/>
           </w:tcPr>
           <w:p>
@@ -2733,7 +3549,7 @@
         </w:tc>
         <w:tc>
           <w:tcPr>
-            <w:tcW w:w="3118" w:type="dxa"/>
+            <w:tcW w:w="1701" w:type="dxa"/>
             <w:vAlign w:val="center"/>
           </w:tcPr>
           <w:p>
@@ -2850,74 +3666,146 @@
         </w:tc>
         <w:tc>
           <w:tcPr>
-            <w:tcW w:w="5468" w:type="dxa"/>
+            <w:tcW w:w="7158" w:type="dxa"/>
             <w:vAlign w:val="center"/>
           </w:tcPr>
           <w:p>
             <w:pPr>
-              <w:ind w:left="656"/>
-              <w:rPr>
-                <w:szCs w:val="16"/>
-              </w:rPr>
-            </w:pPr>
-            <w:r>
-              <w:rPr>
-                <w:noProof/>
-                <w:szCs w:val="16"/>
-              </w:rPr>
-              <w:drawing>
-                <wp:anchor distT="0" distB="0" distL="114300" distR="114300" simplePos="0" relativeHeight="251659264" behindDoc="0" locked="0" layoutInCell="1" allowOverlap="1" wp14:anchorId="449DD06C" wp14:editId="4C1F4686">
-                  <wp:simplePos x="0" y="0"/>
-                  <wp:positionH relativeFrom="column">
-                    <wp:posOffset>-54610</wp:posOffset>
-                  </wp:positionH>
-                  <wp:positionV relativeFrom="paragraph">
-                    <wp:posOffset>364490</wp:posOffset>
-                  </wp:positionV>
-                  <wp:extent cx="3440430" cy="1030605"/>
-                  <wp:effectExtent l="0" t="0" r="7620" b="0"/>
-                  <wp:wrapSquare wrapText="bothSides"/>
-                  <wp:docPr id="4" name="Рисунок 4"/>
-                  <wp:cNvGraphicFramePr>
-                    <a:graphicFrameLocks xmlns:a="http://schemas.openxmlformats.org/drawingml/2006/main" noChangeAspect="1"/>
-                  </wp:cNvGraphicFramePr>
-                  <a:graphic xmlns:a="http://schemas.openxmlformats.org/drawingml/2006/main">
-                    <a:graphicData uri="http://schemas.openxmlformats.org/drawingml/2006/picture">
-                      <pic:pic xmlns:pic="http://schemas.openxmlformats.org/drawingml/2006/picture">
-                        <pic:nvPicPr>
-                          <pic:cNvPr id="0" name="Picture 4"/>
-                          <pic:cNvPicPr>
-                            <a:picLocks noChangeAspect="1" noChangeArrowheads="1"/>
-                          </pic:cNvPicPr>
-                        </pic:nvPicPr>
-                        <pic:blipFill>
-                          <a:blip r:embed="rId8">
-                            <a:extLst>
-                              <a:ext uri="{28A0092B-C50C-407E-A947-70E740481C1C}">
-                                <a14:useLocalDpi xmlns:a14="http://schemas.microsoft.com/office/drawing/2010/main" val="0"/>
-                              </a:ext>
-                            </a:extLst>
-                          </a:blip>
-                          <a:srcRect/>
-                          <a:stretch>
-                            <a:fillRect/>
-                          </a:stretch>
-                        </pic:blipFill>
-                        <pic:spPr bwMode="auto">
-                          <a:xfrm>
-                            <a:off x="0" y="0"/>
-                            <a:ext cx="3440430" cy="1030605"/>
-                          </a:xfrm>
-                          <a:prstGeom prst="rect">
-                            <a:avLst/>
-                          </a:prstGeom>
-                          <a:noFill/>
-                        </pic:spPr>
-                      </pic:pic>
-                    </a:graphicData>
-                  </a:graphic>
-                </wp:anchor>
-              </w:drawing>
+              <w:rPr>
+                <w:szCs w:val="16"/>
+              </w:rPr>
+            </w:pPr>
+            <w:r>
+              <w:rPr>
+                <w:szCs w:val="16"/>
+              </w:rPr>
+              <w:t>Введіть номер операції, яку ви бажаєте виконати:</w:t>
+            </w:r>
+          </w:p>
+          <w:p>
+            <w:pPr>
+              <w:rPr>
+                <w:szCs w:val="16"/>
+              </w:rPr>
+            </w:pPr>
+            <w:r>
+              <w:rPr>
+                <w:szCs w:val="16"/>
+              </w:rPr>
+              <w:t>&gt;&gt;&gt; 1</w:t>
+            </w:r>
+          </w:p>
+          <w:p>
+            <w:pPr>
+              <w:rPr>
+                <w:szCs w:val="16"/>
+              </w:rPr>
+            </w:pPr>
+            <w:r>
+              <w:rPr>
+                <w:szCs w:val="16"/>
+              </w:rPr>
+              <w:t>+===============================</w:t>
+            </w:r>
+            <w:r>
+              <w:rPr>
+                <w:szCs w:val="16"/>
+              </w:rPr>
+              <w:t>=======</w:t>
+            </w:r>
+            <w:r>
+              <w:rPr>
+                <w:szCs w:val="16"/>
+              </w:rPr>
+              <w:t>==</w:t>
+            </w:r>
+            <w:r>
+              <w:rPr>
+                <w:szCs w:val="16"/>
+              </w:rPr>
+              <w:t>====</w:t>
+            </w:r>
+            <w:r>
+              <w:rPr>
+                <w:szCs w:val="16"/>
+              </w:rPr>
+              <w:t>===+</w:t>
+            </w:r>
+          </w:p>
+          <w:p>
+            <w:pPr>
+              <w:rPr>
+                <w:szCs w:val="16"/>
+              </w:rPr>
+            </w:pPr>
+            <w:r>
+              <w:rPr>
+                <w:szCs w:val="16"/>
+              </w:rPr>
+              <w:t xml:space="preserve"> Ви хочете вивести базу даних на консоль (c) або у файл (t) - t</w:t>
+            </w:r>
+          </w:p>
+          <w:p>
+            <w:pPr>
+              <w:rPr>
+                <w:szCs w:val="16"/>
+              </w:rPr>
+            </w:pPr>
+            <w:r>
+              <w:rPr>
+                <w:szCs w:val="16"/>
+              </w:rPr>
+              <w:t>+===================================</w:t>
+            </w:r>
+            <w:r>
+              <w:rPr>
+                <w:szCs w:val="16"/>
+              </w:rPr>
+              <w:t>===========</w:t>
+            </w:r>
+            <w:r>
+              <w:rPr>
+                <w:szCs w:val="16"/>
+              </w:rPr>
+              <w:t>=+</w:t>
+            </w:r>
+          </w:p>
+          <w:p>
+            <w:pPr>
+              <w:rPr>
+                <w:szCs w:val="16"/>
+              </w:rPr>
+            </w:pPr>
+            <w:r>
+              <w:rPr>
+                <w:szCs w:val="16"/>
+              </w:rPr>
+              <w:t xml:space="preserve"> Введіть назву файлу: PersonalCard.txt</w:t>
+            </w:r>
+          </w:p>
+          <w:p>
+            <w:pPr>
+              <w:rPr>
+                <w:szCs w:val="16"/>
+              </w:rPr>
+            </w:pPr>
+            <w:r>
+              <w:rPr>
+                <w:szCs w:val="16"/>
+              </w:rPr>
+              <w:t>+=================================</w:t>
+            </w:r>
+            <w:r>
+              <w:rPr>
+                <w:szCs w:val="16"/>
+              </w:rPr>
+              <w:t>===========</w:t>
+            </w:r>
+            <w:r>
+              <w:rPr>
+                <w:szCs w:val="16"/>
+              </w:rPr>
+              <w:t>===+</w:t>
             </w:r>
           </w:p>
         </w:tc>
@@ -2952,7 +3840,7 @@
         </w:trPr>
         <w:tc>
           <w:tcPr>
-            <w:tcW w:w="959" w:type="dxa"/>
+            <w:tcW w:w="686" w:type="dxa"/>
             <w:vAlign w:val="center"/>
           </w:tcPr>
           <w:p>
@@ -2965,14 +3853,13 @@
               <w:rPr>
                 <w:szCs w:val="16"/>
               </w:rPr>
-              <w:lastRenderedPageBreak/>
               <w:t>ТС_4</w:t>
             </w:r>
           </w:p>
         </w:tc>
         <w:tc>
           <w:tcPr>
-            <w:tcW w:w="3118" w:type="dxa"/>
+            <w:tcW w:w="1701" w:type="dxa"/>
             <w:vAlign w:val="center"/>
           </w:tcPr>
           <w:p>
@@ -3053,14 +3940,7 @@
                 <w:szCs w:val="16"/>
                 <w:lang w:val="en-US"/>
               </w:rPr>
-              <w:t>4</w:t>
-            </w:r>
-            <w:r>
-              <w:rPr>
-                <w:szCs w:val="16"/>
-                <w:lang w:val="en-US"/>
-              </w:rPr>
-              <w:t>45</w:t>
+              <w:t>445</w:t>
             </w:r>
             <w:r>
               <w:rPr>
@@ -3132,74 +4012,255 @@
         </w:tc>
         <w:tc>
           <w:tcPr>
-            <w:tcW w:w="5468" w:type="dxa"/>
+            <w:tcW w:w="7158" w:type="dxa"/>
             <w:vAlign w:val="center"/>
           </w:tcPr>
           <w:p>
             <w:pPr>
-              <w:ind w:left="720"/>
-              <w:rPr>
-                <w:szCs w:val="16"/>
-              </w:rPr>
-            </w:pPr>
-            <w:r>
-              <w:rPr>
-                <w:noProof/>
-                <w:szCs w:val="16"/>
-              </w:rPr>
-              <w:drawing>
-                <wp:anchor distT="0" distB="0" distL="114300" distR="114300" simplePos="0" relativeHeight="251658240" behindDoc="0" locked="0" layoutInCell="1" allowOverlap="1" wp14:anchorId="745CBDD5" wp14:editId="66514117">
-                  <wp:simplePos x="0" y="0"/>
-                  <wp:positionH relativeFrom="column">
-                    <wp:posOffset>-54610</wp:posOffset>
-                  </wp:positionH>
-                  <wp:positionV relativeFrom="paragraph">
-                    <wp:posOffset>1905</wp:posOffset>
-                  </wp:positionV>
-                  <wp:extent cx="3440430" cy="2326005"/>
-                  <wp:effectExtent l="0" t="0" r="7620" b="0"/>
-                  <wp:wrapSquare wrapText="bothSides"/>
-                  <wp:docPr id="5" name="Рисунок 5"/>
-                  <wp:cNvGraphicFramePr>
-                    <a:graphicFrameLocks xmlns:a="http://schemas.openxmlformats.org/drawingml/2006/main" noChangeAspect="1"/>
-                  </wp:cNvGraphicFramePr>
-                  <a:graphic xmlns:a="http://schemas.openxmlformats.org/drawingml/2006/main">
-                    <a:graphicData uri="http://schemas.openxmlformats.org/drawingml/2006/picture">
-                      <pic:pic xmlns:pic="http://schemas.openxmlformats.org/drawingml/2006/picture">
-                        <pic:nvPicPr>
-                          <pic:cNvPr id="0" name="Picture 5"/>
-                          <pic:cNvPicPr>
-                            <a:picLocks noChangeAspect="1" noChangeArrowheads="1"/>
-                          </pic:cNvPicPr>
-                        </pic:nvPicPr>
-                        <pic:blipFill>
-                          <a:blip r:embed="rId9">
-                            <a:extLst>
-                              <a:ext uri="{28A0092B-C50C-407E-A947-70E740481C1C}">
-                                <a14:useLocalDpi xmlns:a14="http://schemas.microsoft.com/office/drawing/2010/main" val="0"/>
-                              </a:ext>
-                            </a:extLst>
-                          </a:blip>
-                          <a:srcRect/>
-                          <a:stretch>
-                            <a:fillRect/>
-                          </a:stretch>
-                        </pic:blipFill>
-                        <pic:spPr bwMode="auto">
-                          <a:xfrm>
-                            <a:off x="0" y="0"/>
-                            <a:ext cx="3440430" cy="2326005"/>
-                          </a:xfrm>
-                          <a:prstGeom prst="rect">
-                            <a:avLst/>
-                          </a:prstGeom>
-                          <a:noFill/>
-                        </pic:spPr>
-                      </pic:pic>
-                    </a:graphicData>
-                  </a:graphic>
-                </wp:anchor>
-              </w:drawing>
+              <w:jc w:val="both"/>
+              <w:rPr>
+                <w:szCs w:val="16"/>
+              </w:rPr>
+            </w:pPr>
+            <w:r>
+              <w:rPr>
+                <w:szCs w:val="16"/>
+              </w:rPr>
+              <w:t>Введіть номер операції, яку ви бажаєте виконати:</w:t>
+            </w:r>
+          </w:p>
+          <w:p>
+            <w:pPr>
+              <w:jc w:val="both"/>
+              <w:rPr>
+                <w:szCs w:val="16"/>
+              </w:rPr>
+            </w:pPr>
+            <w:r>
+              <w:rPr>
+                <w:szCs w:val="16"/>
+              </w:rPr>
+              <w:t>&gt;&gt;&gt; 4</w:t>
+            </w:r>
+          </w:p>
+          <w:p>
+            <w:pPr>
+              <w:jc w:val="both"/>
+              <w:rPr>
+                <w:szCs w:val="16"/>
+              </w:rPr>
+            </w:pPr>
+            <w:r>
+              <w:rPr>
+                <w:szCs w:val="16"/>
+              </w:rPr>
+              <w:t>Введіть ідентифікаційний номер картки, яку ви хочете вилучити:</w:t>
+            </w:r>
+          </w:p>
+          <w:p>
+            <w:pPr>
+              <w:jc w:val="both"/>
+              <w:rPr>
+                <w:szCs w:val="16"/>
+              </w:rPr>
+            </w:pPr>
+            <w:r>
+              <w:rPr>
+                <w:szCs w:val="16"/>
+              </w:rPr>
+              <w:t>&gt;&gt;&gt; 445</w:t>
+            </w:r>
+          </w:p>
+          <w:p>
+            <w:pPr>
+              <w:jc w:val="both"/>
+              <w:rPr>
+                <w:szCs w:val="16"/>
+              </w:rPr>
+            </w:pPr>
+            <w:r>
+              <w:rPr>
+                <w:szCs w:val="16"/>
+              </w:rPr>
+              <w:t>+————————————————————+</w:t>
+            </w:r>
+          </w:p>
+          <w:p>
+            <w:pPr>
+              <w:jc w:val="both"/>
+              <w:rPr>
+                <w:szCs w:val="16"/>
+              </w:rPr>
+            </w:pPr>
+            <w:r>
+              <w:rPr>
+                <w:szCs w:val="16"/>
+              </w:rPr>
+              <w:t xml:space="preserve">|           </w:t>
+            </w:r>
+            <w:r>
+              <w:rPr>
+                <w:szCs w:val="16"/>
+                <w:lang w:val="en-US"/>
+              </w:rPr>
+              <w:t xml:space="preserve">               </w:t>
+            </w:r>
+            <w:r>
+              <w:rPr>
+                <w:szCs w:val="16"/>
+              </w:rPr>
+              <w:t xml:space="preserve">Запис не знайдено           </w:t>
+            </w:r>
+            <w:r>
+              <w:rPr>
+                <w:szCs w:val="16"/>
+                <w:lang w:val="en-US"/>
+              </w:rPr>
+              <w:t xml:space="preserve">              </w:t>
+            </w:r>
+            <w:r>
+              <w:rPr>
+                <w:szCs w:val="16"/>
+              </w:rPr>
+              <w:t>|</w:t>
+            </w:r>
+          </w:p>
+          <w:p>
+            <w:pPr>
+              <w:jc w:val="both"/>
+              <w:rPr>
+                <w:szCs w:val="16"/>
+              </w:rPr>
+            </w:pPr>
+            <w:r>
+              <w:rPr>
+                <w:szCs w:val="16"/>
+              </w:rPr>
+              <w:t>+————————————————————+</w:t>
+            </w:r>
+          </w:p>
+          <w:p>
+            <w:pPr>
+              <w:jc w:val="both"/>
+              <w:rPr>
+                <w:szCs w:val="16"/>
+              </w:rPr>
+            </w:pPr>
+            <w:r>
+              <w:rPr>
+                <w:szCs w:val="16"/>
+              </w:rPr>
+              <w:t>Введіть номер операції, яку ви бажаєте виконати:</w:t>
+            </w:r>
+          </w:p>
+          <w:p>
+            <w:pPr>
+              <w:jc w:val="both"/>
+              <w:rPr>
+                <w:szCs w:val="16"/>
+              </w:rPr>
+            </w:pPr>
+            <w:r>
+              <w:rPr>
+                <w:szCs w:val="16"/>
+              </w:rPr>
+              <w:t>&gt;&gt;&gt; 4</w:t>
+            </w:r>
+          </w:p>
+          <w:p>
+            <w:pPr>
+              <w:jc w:val="both"/>
+              <w:rPr>
+                <w:szCs w:val="16"/>
+              </w:rPr>
+            </w:pPr>
+            <w:r>
+              <w:rPr>
+                <w:szCs w:val="16"/>
+              </w:rPr>
+              <w:t>Введіть ідентифікаційний номер картки, яку ви хочете вилучити:</w:t>
+            </w:r>
+          </w:p>
+          <w:p>
+            <w:pPr>
+              <w:jc w:val="both"/>
+              <w:rPr>
+                <w:szCs w:val="16"/>
+              </w:rPr>
+            </w:pPr>
+            <w:r>
+              <w:rPr>
+                <w:szCs w:val="16"/>
+              </w:rPr>
+              <w:t>&gt;&gt;&gt; 38</w:t>
+            </w:r>
+          </w:p>
+          <w:p>
+            <w:pPr>
+              <w:jc w:val="both"/>
+              <w:rPr>
+                <w:szCs w:val="16"/>
+              </w:rPr>
+            </w:pPr>
+            <w:r>
+              <w:rPr>
+                <w:szCs w:val="16"/>
+              </w:rPr>
+              <w:t>+————————————————————+</w:t>
+            </w:r>
+          </w:p>
+          <w:p>
+            <w:pPr>
+              <w:jc w:val="both"/>
+              <w:rPr>
+                <w:szCs w:val="16"/>
+              </w:rPr>
+            </w:pPr>
+            <w:r>
+              <w:rPr>
+                <w:szCs w:val="16"/>
+              </w:rPr>
+              <w:t>|</w:t>
+            </w:r>
+            <w:r>
+              <w:rPr>
+                <w:szCs w:val="16"/>
+                <w:lang w:val="en-US"/>
+              </w:rPr>
+              <w:t xml:space="preserve">                   </w:t>
+            </w:r>
+            <w:r>
+              <w:rPr>
+                <w:szCs w:val="16"/>
+              </w:rPr>
+              <w:t xml:space="preserve">            Запис видалено  </w:t>
+            </w:r>
+            <w:r>
+              <w:rPr>
+                <w:szCs w:val="16"/>
+                <w:lang w:val="en-US"/>
+              </w:rPr>
+              <w:t xml:space="preserve">           </w:t>
+            </w:r>
+            <w:r>
+              <w:rPr>
+                <w:szCs w:val="16"/>
+              </w:rPr>
+              <w:t xml:space="preserve">           |</w:t>
+            </w:r>
+          </w:p>
+          <w:p>
+            <w:pPr>
+              <w:jc w:val="both"/>
+              <w:rPr>
+                <w:szCs w:val="16"/>
+              </w:rPr>
+            </w:pPr>
+            <w:r>
+              <w:rPr>
+                <w:szCs w:val="16"/>
+              </w:rPr>
+              <w:t>+————————————————————+</w:t>
             </w:r>
           </w:p>
         </w:tc>
@@ -3234,7 +4295,7 @@
         </w:trPr>
         <w:tc>
           <w:tcPr>
-            <w:tcW w:w="959" w:type="dxa"/>
+            <w:tcW w:w="686" w:type="dxa"/>
             <w:vAlign w:val="center"/>
           </w:tcPr>
           <w:p>
@@ -3247,6 +4308,7 @@
               <w:rPr>
                 <w:szCs w:val="16"/>
               </w:rPr>
+              <w:lastRenderedPageBreak/>
               <w:t>ТС_</w:t>
             </w:r>
             <w:r>
@@ -3259,7 +4321,7 @@
         </w:tc>
         <w:tc>
           <w:tcPr>
-            <w:tcW w:w="3118" w:type="dxa"/>
+            <w:tcW w:w="1701" w:type="dxa"/>
             <w:vAlign w:val="center"/>
           </w:tcPr>
           <w:p>
@@ -3308,7 +4370,7 @@
         </w:tc>
         <w:tc>
           <w:tcPr>
-            <w:tcW w:w="5468" w:type="dxa"/>
+            <w:tcW w:w="7158" w:type="dxa"/>
             <w:vAlign w:val="center"/>
           </w:tcPr>
           <w:p>
@@ -3348,9 +4410,9 @@
     <w:bookmarkEnd w:id="0"/>
     <w:p/>
     <w:sectPr>
-      <w:footerReference w:type="default" r:id="rId10"/>
-      <w:headerReference w:type="first" r:id="rId11"/>
-      <w:footerReference w:type="first" r:id="rId12"/>
+      <w:footerReference w:type="default" r:id="rId7"/>
+      <w:headerReference w:type="first" r:id="rId8"/>
+      <w:footerReference w:type="first" r:id="rId9"/>
       <w:type w:val="continuous"/>
       <w:pgSz w:w="11906" w:h="16838" w:code="9"/>
       <w:pgMar w:top="624" w:right="686" w:bottom="851" w:left="851" w:header="539" w:footer="539" w:gutter="0"/>
@@ -3363,7 +4425,7 @@
 </file>
 
 <file path=word/endnotes.xml><?xml version="1.0" encoding="utf-8"?>
-<w:endnotes xmlns:wpc="http://schemas.microsoft.com/office/word/2010/wordprocessingCanvas" xmlns:cx="http://schemas.microsoft.com/office/drawing/2014/chartex" xmlns:cx1="http://schemas.microsoft.com/office/drawing/2015/9/8/chartex" xmlns:cx2="http://schemas.microsoft.com/office/drawing/2015/10/21/chartex" xmlns:cx3="http://schemas.microsoft.com/office/drawing/2016/5/9/chartex" xmlns:cx4="http://schemas.microsoft.com/office/drawing/2016/5/10/chartex" xmlns:cx5="http://schemas.microsoft.com/office/drawing/2016/5/11/chartex" xmlns:cx6="http://schemas.microsoft.com/office/drawing/2016/5/12/chartex" xmlns:cx7="http://schemas.microsoft.com/office/drawing/2016/5/13/chartex" xmlns:cx8="http://schemas.microsoft.com/office/drawing/2016/5/14/chartex" xmlns:mc="http://schemas.openxmlformats.org/markup-compatibility/2006" xmlns:aink="http://schemas.microsoft.com/office/drawing/2016/ink" xmlns:am3d="http://schemas.microsoft.com/office/drawing/2017/model3d" xmlns:o="urn:schemas-microsoft-com:office:office" xmlns:r="http://schemas.openxmlformats.org/officeDocument/2006/relationships" xmlns:m="http://schemas.openxmlformats.org/officeDocument/2006/math" xmlns:v="urn:schemas-microsoft-com:vml" xmlns:wp14="http://schemas.microsoft.com/office/word/2010/wordprocessingDrawing" xmlns:wp="http://schemas.openxmlformats.org/drawingml/2006/wordprocessingDrawing" xmlns:w10="urn:schemas-microsoft-com:office:word" xmlns:w="http://schemas.openxmlformats.org/wordprocessingml/2006/main" xmlns:w14="http://schemas.microsoft.com/office/word/2010/wordml" xmlns:w15="http://schemas.microsoft.com/office/word/2012/wordml" xmlns:w16cex="http://schemas.microsoft.com/office/word/2018/wordml/cex" xmlns:w16cid="http://schemas.microsoft.com/office/word/2016/wordml/cid" xmlns:w16="http://schemas.microsoft.com/office/word/2018/wordml" xmlns:w16sdtdh="http://schemas.microsoft.com/office/word/2020/wordml/sdtdatahash" xmlns:w16se="http://schemas.microsoft.com/office/word/2015/wordml/symex" xmlns:wpg="http://schemas.microsoft.com/office/word/2010/wordprocessingGroup" xmlns:wpi="http://schemas.microsoft.com/office/word/2010/wordprocessingInk" xmlns:wne="http://schemas.microsoft.com/office/word/2006/wordml" xmlns:wps="http://schemas.microsoft.com/office/word/2010/wordprocessingShape" mc:Ignorable="w14 w15 w16se w16cid w16 w16cex w16sdtdh wp14">
+<w:endnotes xmlns:wpc="http://schemas.microsoft.com/office/word/2010/wordprocessingCanvas" xmlns:cx="http://schemas.microsoft.com/office/drawing/2014/chartex" xmlns:cx1="http://schemas.microsoft.com/office/drawing/2015/9/8/chartex" xmlns:cx2="http://schemas.microsoft.com/office/drawing/2015/10/21/chartex" xmlns:cx3="http://schemas.microsoft.com/office/drawing/2016/5/9/chartex" xmlns:cx4="http://schemas.microsoft.com/office/drawing/2016/5/10/chartex" xmlns:cx5="http://schemas.microsoft.com/office/drawing/2016/5/11/chartex" xmlns:cx6="http://schemas.microsoft.com/office/drawing/2016/5/12/chartex" xmlns:cx7="http://schemas.microsoft.com/office/drawing/2016/5/13/chartex" xmlns:cx8="http://schemas.microsoft.com/office/drawing/2016/5/14/chartex" xmlns:mc="http://schemas.openxmlformats.org/markup-compatibility/2006" xmlns:aink="http://schemas.microsoft.com/office/drawing/2016/ink" xmlns:am3d="http://schemas.microsoft.com/office/drawing/2017/model3d" xmlns:o="urn:schemas-microsoft-com:office:office" xmlns:oel="http://schemas.microsoft.com/office/2019/extlst" xmlns:r="http://schemas.openxmlformats.org/officeDocument/2006/relationships" xmlns:m="http://schemas.openxmlformats.org/officeDocument/2006/math" xmlns:v="urn:schemas-microsoft-com:vml" xmlns:wp14="http://schemas.microsoft.com/office/word/2010/wordprocessingDrawing" xmlns:wp="http://schemas.openxmlformats.org/drawingml/2006/wordprocessingDrawing" xmlns:w10="urn:schemas-microsoft-com:office:word" xmlns:w="http://schemas.openxmlformats.org/wordprocessingml/2006/main" xmlns:w14="http://schemas.microsoft.com/office/word/2010/wordml" xmlns:w15="http://schemas.microsoft.com/office/word/2012/wordml" xmlns:w16cex="http://schemas.microsoft.com/office/word/2018/wordml/cex" xmlns:w16cid="http://schemas.microsoft.com/office/word/2016/wordml/cid" xmlns:w16="http://schemas.microsoft.com/office/word/2018/wordml" xmlns:w16sdtdh="http://schemas.microsoft.com/office/word/2020/wordml/sdtdatahash" xmlns:w16se="http://schemas.microsoft.com/office/word/2015/wordml/symex" xmlns:wpg="http://schemas.microsoft.com/office/word/2010/wordprocessingGroup" xmlns:wpi="http://schemas.microsoft.com/office/word/2010/wordprocessingInk" xmlns:wne="http://schemas.microsoft.com/office/word/2006/wordml" xmlns:wps="http://schemas.microsoft.com/office/word/2010/wordprocessingShape" mc:Ignorable="w14 w15 w16se w16cid w16 w16cex w16sdtdh wp14">
   <w:endnote w:type="separator" w:id="-1">
     <w:p>
       <w:r>
@@ -3382,7 +4444,7 @@
 </file>
 
 <file path=word/footer1.xml><?xml version="1.0" encoding="utf-8"?>
-<w:ftr xmlns:wpc="http://schemas.microsoft.com/office/word/2010/wordprocessingCanvas" xmlns:cx="http://schemas.microsoft.com/office/drawing/2014/chartex" xmlns:cx1="http://schemas.microsoft.com/office/drawing/2015/9/8/chartex" xmlns:cx2="http://schemas.microsoft.com/office/drawing/2015/10/21/chartex" xmlns:cx3="http://schemas.microsoft.com/office/drawing/2016/5/9/chartex" xmlns:cx4="http://schemas.microsoft.com/office/drawing/2016/5/10/chartex" xmlns:cx5="http://schemas.microsoft.com/office/drawing/2016/5/11/chartex" xmlns:cx6="http://schemas.microsoft.com/office/drawing/2016/5/12/chartex" xmlns:cx7="http://schemas.microsoft.com/office/drawing/2016/5/13/chartex" xmlns:cx8="http://schemas.microsoft.com/office/drawing/2016/5/14/chartex" xmlns:mc="http://schemas.openxmlformats.org/markup-compatibility/2006" xmlns:aink="http://schemas.microsoft.com/office/drawing/2016/ink" xmlns:am3d="http://schemas.microsoft.com/office/drawing/2017/model3d" xmlns:o="urn:schemas-microsoft-com:office:office" xmlns:r="http://schemas.openxmlformats.org/officeDocument/2006/relationships" xmlns:m="http://schemas.openxmlformats.org/officeDocument/2006/math" xmlns:v="urn:schemas-microsoft-com:vml" xmlns:wp14="http://schemas.microsoft.com/office/word/2010/wordprocessingDrawing" xmlns:wp="http://schemas.openxmlformats.org/drawingml/2006/wordprocessingDrawing" xmlns:w10="urn:schemas-microsoft-com:office:word" xmlns:w="http://schemas.openxmlformats.org/wordprocessingml/2006/main" xmlns:w14="http://schemas.microsoft.com/office/word/2010/wordml" xmlns:w15="http://schemas.microsoft.com/office/word/2012/wordml" xmlns:w16cex="http://schemas.microsoft.com/office/word/2018/wordml/cex" xmlns:w16cid="http://schemas.microsoft.com/office/word/2016/wordml/cid" xmlns:w16="http://schemas.microsoft.com/office/word/2018/wordml" xmlns:w16sdtdh="http://schemas.microsoft.com/office/word/2020/wordml/sdtdatahash" xmlns:w16se="http://schemas.microsoft.com/office/word/2015/wordml/symex" xmlns:wpg="http://schemas.microsoft.com/office/word/2010/wordprocessingGroup" xmlns:wpi="http://schemas.microsoft.com/office/word/2010/wordprocessingInk" xmlns:wne="http://schemas.microsoft.com/office/word/2006/wordml" xmlns:wps="http://schemas.microsoft.com/office/word/2010/wordprocessingShape" mc:Ignorable="w14 w15 w16se w16cid w16 w16cex w16sdtdh wp14">
+<w:ftr xmlns:wpc="http://schemas.microsoft.com/office/word/2010/wordprocessingCanvas" xmlns:cx="http://schemas.microsoft.com/office/drawing/2014/chartex" xmlns:cx1="http://schemas.microsoft.com/office/drawing/2015/9/8/chartex" xmlns:cx2="http://schemas.microsoft.com/office/drawing/2015/10/21/chartex" xmlns:cx3="http://schemas.microsoft.com/office/drawing/2016/5/9/chartex" xmlns:cx4="http://schemas.microsoft.com/office/drawing/2016/5/10/chartex" xmlns:cx5="http://schemas.microsoft.com/office/drawing/2016/5/11/chartex" xmlns:cx6="http://schemas.microsoft.com/office/drawing/2016/5/12/chartex" xmlns:cx7="http://schemas.microsoft.com/office/drawing/2016/5/13/chartex" xmlns:cx8="http://schemas.microsoft.com/office/drawing/2016/5/14/chartex" xmlns:mc="http://schemas.openxmlformats.org/markup-compatibility/2006" xmlns:aink="http://schemas.microsoft.com/office/drawing/2016/ink" xmlns:am3d="http://schemas.microsoft.com/office/drawing/2017/model3d" xmlns:o="urn:schemas-microsoft-com:office:office" xmlns:oel="http://schemas.microsoft.com/office/2019/extlst" xmlns:r="http://schemas.openxmlformats.org/officeDocument/2006/relationships" xmlns:m="http://schemas.openxmlformats.org/officeDocument/2006/math" xmlns:v="urn:schemas-microsoft-com:vml" xmlns:wp14="http://schemas.microsoft.com/office/word/2010/wordprocessingDrawing" xmlns:wp="http://schemas.openxmlformats.org/drawingml/2006/wordprocessingDrawing" xmlns:w10="urn:schemas-microsoft-com:office:word" xmlns:w="http://schemas.openxmlformats.org/wordprocessingml/2006/main" xmlns:w14="http://schemas.microsoft.com/office/word/2010/wordml" xmlns:w15="http://schemas.microsoft.com/office/word/2012/wordml" xmlns:w16cex="http://schemas.microsoft.com/office/word/2018/wordml/cex" xmlns:w16cid="http://schemas.microsoft.com/office/word/2016/wordml/cid" xmlns:w16="http://schemas.microsoft.com/office/word/2018/wordml" xmlns:w16sdtdh="http://schemas.microsoft.com/office/word/2020/wordml/sdtdatahash" xmlns:w16se="http://schemas.microsoft.com/office/word/2015/wordml/symex" xmlns:wpg="http://schemas.microsoft.com/office/word/2010/wordprocessingGroup" xmlns:wpi="http://schemas.microsoft.com/office/word/2010/wordprocessingInk" xmlns:wne="http://schemas.microsoft.com/office/word/2006/wordml" xmlns:wps="http://schemas.microsoft.com/office/word/2010/wordprocessingShape" mc:Ignorable="w14 w15 w16se w16cid w16 w16cex w16sdtdh wp14">
   <w:tbl>
     <w:tblPr>
       <w:tblW w:w="0" w:type="auto"/>
@@ -3400,7 +4462,7 @@
         </w:tcPr>
         <w:p>
           <w:pPr>
-            <w:pStyle w:val="ac"/>
+            <w:pStyle w:val="Footer"/>
             <w:rPr>
               <w:rFonts w:ascii="Consolas" w:hAnsi="Consolas" w:cs="Arial"/>
               <w:sz w:val="16"/>
@@ -3409,7 +4471,7 @@
           </w:pPr>
           <w:r>
             <w:rPr>
-              <w:rStyle w:val="ad"/>
+              <w:rStyle w:val="PageNumber"/>
               <w:rFonts w:ascii="Consolas" w:hAnsi="Consolas" w:cs="Arial"/>
               <w:sz w:val="16"/>
               <w:szCs w:val="16"/>
@@ -3418,7 +4480,7 @@
           </w:r>
           <w:r>
             <w:rPr>
-              <w:rStyle w:val="ad"/>
+              <w:rStyle w:val="PageNumber"/>
               <w:rFonts w:ascii="Consolas" w:hAnsi="Consolas" w:cs="Arial"/>
               <w:sz w:val="16"/>
               <w:szCs w:val="16"/>
@@ -3427,7 +4489,7 @@
           </w:r>
           <w:r>
             <w:rPr>
-              <w:rStyle w:val="ad"/>
+              <w:rStyle w:val="PageNumber"/>
               <w:rFonts w:ascii="Consolas" w:hAnsi="Consolas" w:cs="Arial"/>
               <w:sz w:val="16"/>
               <w:szCs w:val="16"/>
@@ -3436,17 +4498,17 @@
           </w:r>
           <w:r>
             <w:rPr>
-              <w:rStyle w:val="ad"/>
+              <w:rStyle w:val="PageNumber"/>
               <w:rFonts w:ascii="Consolas" w:hAnsi="Consolas" w:cs="Arial"/>
               <w:noProof/>
               <w:sz w:val="16"/>
               <w:szCs w:val="16"/>
             </w:rPr>
-            <w:t>02.05.2022</w:t>
+            <w:t>05.05.2022</w:t>
           </w:r>
           <w:r>
             <w:rPr>
-              <w:rStyle w:val="ad"/>
+              <w:rStyle w:val="PageNumber"/>
               <w:rFonts w:ascii="Consolas" w:hAnsi="Consolas" w:cs="Arial"/>
               <w:sz w:val="16"/>
               <w:szCs w:val="16"/>
@@ -3455,7 +4517,7 @@
           </w:r>
           <w:r>
             <w:rPr>
-              <w:rStyle w:val="ad"/>
+              <w:rStyle w:val="PageNumber"/>
               <w:rFonts w:ascii="Consolas" w:hAnsi="Consolas" w:cs="Arial"/>
               <w:sz w:val="16"/>
               <w:szCs w:val="16"/>
@@ -3464,7 +4526,7 @@
           </w:r>
           <w:r>
             <w:rPr>
-              <w:rStyle w:val="ad"/>
+              <w:rStyle w:val="PageNumber"/>
               <w:rFonts w:ascii="Consolas" w:hAnsi="Consolas" w:cs="Arial"/>
               <w:sz w:val="16"/>
               <w:szCs w:val="16"/>
@@ -3473,7 +4535,7 @@
           </w:r>
           <w:r>
             <w:rPr>
-              <w:rStyle w:val="ad"/>
+              <w:rStyle w:val="PageNumber"/>
               <w:rFonts w:ascii="Consolas" w:hAnsi="Consolas" w:cs="Arial"/>
               <w:sz w:val="16"/>
               <w:szCs w:val="16"/>
@@ -3482,7 +4544,7 @@
           </w:r>
           <w:r>
             <w:rPr>
-              <w:rStyle w:val="ad"/>
+              <w:rStyle w:val="PageNumber"/>
               <w:rFonts w:ascii="Consolas" w:hAnsi="Consolas" w:cs="Arial"/>
               <w:sz w:val="16"/>
               <w:szCs w:val="16"/>
@@ -3491,17 +4553,17 @@
           </w:r>
           <w:r>
             <w:rPr>
-              <w:rStyle w:val="ad"/>
+              <w:rStyle w:val="PageNumber"/>
               <w:rFonts w:ascii="Consolas" w:hAnsi="Consolas" w:cs="Arial"/>
               <w:noProof/>
               <w:sz w:val="16"/>
               <w:szCs w:val="16"/>
             </w:rPr>
-            <w:t>9:13:36</w:t>
+            <w:t>20:28:19</w:t>
           </w:r>
           <w:r>
             <w:rPr>
-              <w:rStyle w:val="ad"/>
+              <w:rStyle w:val="PageNumber"/>
               <w:rFonts w:ascii="Consolas" w:hAnsi="Consolas" w:cs="Arial"/>
               <w:sz w:val="16"/>
               <w:szCs w:val="16"/>
@@ -3516,7 +4578,7 @@
         </w:tcPr>
         <w:p>
           <w:pPr>
-            <w:pStyle w:val="ac"/>
+            <w:pStyle w:val="Footer"/>
             <w:jc w:val="right"/>
             <w:rPr>
               <w:rFonts w:ascii="Consolas" w:hAnsi="Consolas" w:cs="Arial"/>
@@ -3526,7 +4588,7 @@
           </w:pPr>
           <w:r>
             <w:rPr>
-              <w:rStyle w:val="ad"/>
+              <w:rStyle w:val="PageNumber"/>
               <w:rFonts w:ascii="Consolas" w:hAnsi="Consolas" w:cs="Arial"/>
               <w:sz w:val="20"/>
               <w:szCs w:val="20"/>
@@ -3535,7 +4597,7 @@
           </w:r>
           <w:r>
             <w:rPr>
-              <w:rStyle w:val="ad"/>
+              <w:rStyle w:val="PageNumber"/>
               <w:rFonts w:ascii="Consolas" w:hAnsi="Consolas" w:cs="Arial"/>
               <w:sz w:val="20"/>
               <w:szCs w:val="20"/>
@@ -3544,7 +4606,7 @@
           </w:r>
           <w:r>
             <w:rPr>
-              <w:rStyle w:val="ad"/>
+              <w:rStyle w:val="PageNumber"/>
               <w:rFonts w:ascii="Consolas" w:hAnsi="Consolas" w:cs="Arial"/>
               <w:sz w:val="20"/>
               <w:szCs w:val="20"/>
@@ -3553,7 +4615,7 @@
           </w:r>
           <w:r>
             <w:rPr>
-              <w:rStyle w:val="ad"/>
+              <w:rStyle w:val="PageNumber"/>
               <w:rFonts w:ascii="Consolas" w:hAnsi="Consolas" w:cs="Arial"/>
               <w:noProof/>
               <w:sz w:val="20"/>
@@ -3563,7 +4625,7 @@
           </w:r>
           <w:r>
             <w:rPr>
-              <w:rStyle w:val="ad"/>
+              <w:rStyle w:val="PageNumber"/>
               <w:rFonts w:ascii="Consolas" w:hAnsi="Consolas" w:cs="Arial"/>
               <w:sz w:val="20"/>
               <w:szCs w:val="20"/>
@@ -3572,7 +4634,7 @@
           </w:r>
           <w:r>
             <w:rPr>
-              <w:rStyle w:val="ad"/>
+              <w:rStyle w:val="PageNumber"/>
               <w:rFonts w:ascii="Consolas" w:hAnsi="Consolas" w:cs="Arial"/>
               <w:sz w:val="20"/>
               <w:szCs w:val="20"/>
@@ -3581,7 +4643,7 @@
           </w:r>
           <w:r>
             <w:rPr>
-              <w:rStyle w:val="ad"/>
+              <w:rStyle w:val="PageNumber"/>
               <w:rFonts w:ascii="Consolas" w:hAnsi="Consolas" w:cs="Arial"/>
               <w:sz w:val="20"/>
               <w:szCs w:val="20"/>
@@ -3590,7 +4652,7 @@
           </w:r>
           <w:r>
             <w:rPr>
-              <w:rStyle w:val="ad"/>
+              <w:rStyle w:val="PageNumber"/>
               <w:rFonts w:ascii="Consolas" w:hAnsi="Consolas" w:cs="Arial"/>
               <w:sz w:val="20"/>
               <w:szCs w:val="20"/>
@@ -3599,7 +4661,7 @@
           </w:r>
           <w:r>
             <w:rPr>
-              <w:rStyle w:val="ad"/>
+              <w:rStyle w:val="PageNumber"/>
               <w:rFonts w:ascii="Consolas" w:hAnsi="Consolas" w:cs="Arial"/>
               <w:sz w:val="20"/>
               <w:szCs w:val="20"/>
@@ -3608,7 +4670,7 @@
           </w:r>
           <w:r>
             <w:rPr>
-              <w:rStyle w:val="ad"/>
+              <w:rStyle w:val="PageNumber"/>
               <w:rFonts w:ascii="Consolas" w:hAnsi="Consolas" w:cs="Arial"/>
               <w:noProof/>
               <w:sz w:val="20"/>
@@ -3618,7 +4680,7 @@
           </w:r>
           <w:r>
             <w:rPr>
-              <w:rStyle w:val="ad"/>
+              <w:rStyle w:val="PageNumber"/>
               <w:rFonts w:ascii="Consolas" w:hAnsi="Consolas" w:cs="Arial"/>
               <w:sz w:val="20"/>
               <w:szCs w:val="20"/>
@@ -3627,7 +4689,7 @@
           </w:r>
           <w:r>
             <w:rPr>
-              <w:rStyle w:val="ad"/>
+              <w:rStyle w:val="PageNumber"/>
               <w:rFonts w:ascii="Consolas" w:hAnsi="Consolas" w:cs="Arial"/>
               <w:sz w:val="20"/>
               <w:szCs w:val="20"/>
@@ -3640,7 +4702,7 @@
   </w:tbl>
   <w:p>
     <w:pPr>
-      <w:pStyle w:val="ac"/>
+      <w:pStyle w:val="Footer"/>
       <w:rPr>
         <w:sz w:val="2"/>
         <w:szCs w:val="2"/>
@@ -3651,7 +4713,7 @@
 </file>
 
 <file path=word/footer2.xml><?xml version="1.0" encoding="utf-8"?>
-<w:ftr xmlns:wpc="http://schemas.microsoft.com/office/word/2010/wordprocessingCanvas" xmlns:cx="http://schemas.microsoft.com/office/drawing/2014/chartex" xmlns:cx1="http://schemas.microsoft.com/office/drawing/2015/9/8/chartex" xmlns:cx2="http://schemas.microsoft.com/office/drawing/2015/10/21/chartex" xmlns:cx3="http://schemas.microsoft.com/office/drawing/2016/5/9/chartex" xmlns:cx4="http://schemas.microsoft.com/office/drawing/2016/5/10/chartex" xmlns:cx5="http://schemas.microsoft.com/office/drawing/2016/5/11/chartex" xmlns:cx6="http://schemas.microsoft.com/office/drawing/2016/5/12/chartex" xmlns:cx7="http://schemas.microsoft.com/office/drawing/2016/5/13/chartex" xmlns:cx8="http://schemas.microsoft.com/office/drawing/2016/5/14/chartex" xmlns:mc="http://schemas.openxmlformats.org/markup-compatibility/2006" xmlns:aink="http://schemas.microsoft.com/office/drawing/2016/ink" xmlns:am3d="http://schemas.microsoft.com/office/drawing/2017/model3d" xmlns:o="urn:schemas-microsoft-com:office:office" xmlns:r="http://schemas.openxmlformats.org/officeDocument/2006/relationships" xmlns:m="http://schemas.openxmlformats.org/officeDocument/2006/math" xmlns:v="urn:schemas-microsoft-com:vml" xmlns:wp14="http://schemas.microsoft.com/office/word/2010/wordprocessingDrawing" xmlns:wp="http://schemas.openxmlformats.org/drawingml/2006/wordprocessingDrawing" xmlns:w10="urn:schemas-microsoft-com:office:word" xmlns:w="http://schemas.openxmlformats.org/wordprocessingml/2006/main" xmlns:w14="http://schemas.microsoft.com/office/word/2010/wordml" xmlns:w15="http://schemas.microsoft.com/office/word/2012/wordml" xmlns:w16cex="http://schemas.microsoft.com/office/word/2018/wordml/cex" xmlns:w16cid="http://schemas.microsoft.com/office/word/2016/wordml/cid" xmlns:w16="http://schemas.microsoft.com/office/word/2018/wordml" xmlns:w16sdtdh="http://schemas.microsoft.com/office/word/2020/wordml/sdtdatahash" xmlns:w16se="http://schemas.microsoft.com/office/word/2015/wordml/symex" xmlns:wpg="http://schemas.microsoft.com/office/word/2010/wordprocessingGroup" xmlns:wpi="http://schemas.microsoft.com/office/word/2010/wordprocessingInk" xmlns:wne="http://schemas.microsoft.com/office/word/2006/wordml" xmlns:wps="http://schemas.microsoft.com/office/word/2010/wordprocessingShape" mc:Ignorable="w14 w15 w16se w16cid w16 w16cex w16sdtdh wp14">
+<w:ftr xmlns:wpc="http://schemas.microsoft.com/office/word/2010/wordprocessingCanvas" xmlns:cx="http://schemas.microsoft.com/office/drawing/2014/chartex" xmlns:cx1="http://schemas.microsoft.com/office/drawing/2015/9/8/chartex" xmlns:cx2="http://schemas.microsoft.com/office/drawing/2015/10/21/chartex" xmlns:cx3="http://schemas.microsoft.com/office/drawing/2016/5/9/chartex" xmlns:cx4="http://schemas.microsoft.com/office/drawing/2016/5/10/chartex" xmlns:cx5="http://schemas.microsoft.com/office/drawing/2016/5/11/chartex" xmlns:cx6="http://schemas.microsoft.com/office/drawing/2016/5/12/chartex" xmlns:cx7="http://schemas.microsoft.com/office/drawing/2016/5/13/chartex" xmlns:cx8="http://schemas.microsoft.com/office/drawing/2016/5/14/chartex" xmlns:mc="http://schemas.openxmlformats.org/markup-compatibility/2006" xmlns:aink="http://schemas.microsoft.com/office/drawing/2016/ink" xmlns:am3d="http://schemas.microsoft.com/office/drawing/2017/model3d" xmlns:o="urn:schemas-microsoft-com:office:office" xmlns:oel="http://schemas.microsoft.com/office/2019/extlst" xmlns:r="http://schemas.openxmlformats.org/officeDocument/2006/relationships" xmlns:m="http://schemas.openxmlformats.org/officeDocument/2006/math" xmlns:v="urn:schemas-microsoft-com:vml" xmlns:wp14="http://schemas.microsoft.com/office/word/2010/wordprocessingDrawing" xmlns:wp="http://schemas.openxmlformats.org/drawingml/2006/wordprocessingDrawing" xmlns:w10="urn:schemas-microsoft-com:office:word" xmlns:w="http://schemas.openxmlformats.org/wordprocessingml/2006/main" xmlns:w14="http://schemas.microsoft.com/office/word/2010/wordml" xmlns:w15="http://schemas.microsoft.com/office/word/2012/wordml" xmlns:w16cex="http://schemas.microsoft.com/office/word/2018/wordml/cex" xmlns:w16cid="http://schemas.microsoft.com/office/word/2016/wordml/cid" xmlns:w16="http://schemas.microsoft.com/office/word/2018/wordml" xmlns:w16sdtdh="http://schemas.microsoft.com/office/word/2020/wordml/sdtdatahash" xmlns:w16se="http://schemas.microsoft.com/office/word/2015/wordml/symex" xmlns:wpg="http://schemas.microsoft.com/office/word/2010/wordprocessingGroup" xmlns:wpi="http://schemas.microsoft.com/office/word/2010/wordprocessingInk" xmlns:wne="http://schemas.microsoft.com/office/word/2006/wordml" xmlns:wps="http://schemas.microsoft.com/office/word/2010/wordprocessingShape" mc:Ignorable="w14 w15 w16se w16cid w16 w16cex w16sdtdh wp14">
   <w:tbl>
     <w:tblPr>
       <w:tblW w:w="0" w:type="auto"/>
@@ -3669,7 +4731,7 @@
         </w:tcPr>
         <w:p>
           <w:pPr>
-            <w:pStyle w:val="ac"/>
+            <w:pStyle w:val="Footer"/>
             <w:rPr>
               <w:rFonts w:ascii="Consolas" w:hAnsi="Consolas" w:cs="Arial"/>
               <w:sz w:val="16"/>
@@ -3678,7 +4740,7 @@
           </w:pPr>
           <w:r>
             <w:rPr>
-              <w:rStyle w:val="ad"/>
+              <w:rStyle w:val="PageNumber"/>
               <w:rFonts w:ascii="Consolas" w:hAnsi="Consolas" w:cs="Arial"/>
               <w:sz w:val="16"/>
               <w:szCs w:val="16"/>
@@ -3687,7 +4749,7 @@
           </w:r>
           <w:r>
             <w:rPr>
-              <w:rStyle w:val="ad"/>
+              <w:rStyle w:val="PageNumber"/>
               <w:rFonts w:ascii="Consolas" w:hAnsi="Consolas" w:cs="Arial"/>
               <w:sz w:val="16"/>
               <w:szCs w:val="16"/>
@@ -3696,7 +4758,7 @@
           </w:r>
           <w:r>
             <w:rPr>
-              <w:rStyle w:val="ad"/>
+              <w:rStyle w:val="PageNumber"/>
               <w:rFonts w:ascii="Consolas" w:hAnsi="Consolas" w:cs="Arial"/>
               <w:sz w:val="16"/>
               <w:szCs w:val="16"/>
@@ -3705,17 +4767,17 @@
           </w:r>
           <w:r>
             <w:rPr>
-              <w:rStyle w:val="ad"/>
+              <w:rStyle w:val="PageNumber"/>
               <w:rFonts w:ascii="Consolas" w:hAnsi="Consolas" w:cs="Arial"/>
               <w:noProof/>
               <w:sz w:val="16"/>
               <w:szCs w:val="16"/>
             </w:rPr>
-            <w:t>02.05.2022</w:t>
+            <w:t>05.05.2022</w:t>
           </w:r>
           <w:r>
             <w:rPr>
-              <w:rStyle w:val="ad"/>
+              <w:rStyle w:val="PageNumber"/>
               <w:rFonts w:ascii="Consolas" w:hAnsi="Consolas" w:cs="Arial"/>
               <w:sz w:val="16"/>
               <w:szCs w:val="16"/>
@@ -3724,7 +4786,7 @@
           </w:r>
           <w:r>
             <w:rPr>
-              <w:rStyle w:val="ad"/>
+              <w:rStyle w:val="PageNumber"/>
               <w:rFonts w:ascii="Consolas" w:hAnsi="Consolas" w:cs="Arial"/>
               <w:sz w:val="16"/>
               <w:szCs w:val="16"/>
@@ -3733,7 +4795,7 @@
           </w:r>
           <w:r>
             <w:rPr>
-              <w:rStyle w:val="ad"/>
+              <w:rStyle w:val="PageNumber"/>
               <w:rFonts w:ascii="Consolas" w:hAnsi="Consolas" w:cs="Arial"/>
               <w:sz w:val="16"/>
               <w:szCs w:val="16"/>
@@ -3742,7 +4804,7 @@
           </w:r>
           <w:r>
             <w:rPr>
-              <w:rStyle w:val="ad"/>
+              <w:rStyle w:val="PageNumber"/>
               <w:rFonts w:ascii="Consolas" w:hAnsi="Consolas" w:cs="Arial"/>
               <w:sz w:val="16"/>
               <w:szCs w:val="16"/>
@@ -3751,7 +4813,7 @@
           </w:r>
           <w:r>
             <w:rPr>
-              <w:rStyle w:val="ad"/>
+              <w:rStyle w:val="PageNumber"/>
               <w:rFonts w:ascii="Consolas" w:hAnsi="Consolas" w:cs="Arial"/>
               <w:sz w:val="16"/>
               <w:szCs w:val="16"/>
@@ -3760,17 +4822,17 @@
           </w:r>
           <w:r>
             <w:rPr>
-              <w:rStyle w:val="ad"/>
+              <w:rStyle w:val="PageNumber"/>
               <w:rFonts w:ascii="Consolas" w:hAnsi="Consolas" w:cs="Arial"/>
               <w:noProof/>
               <w:sz w:val="16"/>
               <w:szCs w:val="16"/>
             </w:rPr>
-            <w:t>9:13:36</w:t>
+            <w:t>20:28:19</w:t>
           </w:r>
           <w:r>
             <w:rPr>
-              <w:rStyle w:val="ad"/>
+              <w:rStyle w:val="PageNumber"/>
               <w:rFonts w:ascii="Consolas" w:hAnsi="Consolas" w:cs="Arial"/>
               <w:sz w:val="16"/>
               <w:szCs w:val="16"/>
@@ -3785,7 +4847,7 @@
         </w:tcPr>
         <w:p>
           <w:pPr>
-            <w:pStyle w:val="ac"/>
+            <w:pStyle w:val="Footer"/>
             <w:jc w:val="right"/>
             <w:rPr>
               <w:rFonts w:ascii="Consolas" w:hAnsi="Consolas" w:cs="Arial"/>
@@ -3795,7 +4857,7 @@
           </w:pPr>
           <w:r>
             <w:rPr>
-              <w:rStyle w:val="ad"/>
+              <w:rStyle w:val="PageNumber"/>
               <w:rFonts w:ascii="Consolas" w:hAnsi="Consolas" w:cs="Arial"/>
               <w:sz w:val="20"/>
               <w:szCs w:val="20"/>
@@ -3804,7 +4866,7 @@
           </w:r>
           <w:r>
             <w:rPr>
-              <w:rStyle w:val="ad"/>
+              <w:rStyle w:val="PageNumber"/>
               <w:rFonts w:ascii="Consolas" w:hAnsi="Consolas" w:cs="Arial"/>
               <w:sz w:val="20"/>
               <w:szCs w:val="20"/>
@@ -3813,7 +4875,7 @@
           </w:r>
           <w:r>
             <w:rPr>
-              <w:rStyle w:val="ad"/>
+              <w:rStyle w:val="PageNumber"/>
               <w:rFonts w:ascii="Consolas" w:hAnsi="Consolas" w:cs="Arial"/>
               <w:sz w:val="20"/>
               <w:szCs w:val="20"/>
@@ -3822,7 +4884,7 @@
           </w:r>
           <w:r>
             <w:rPr>
-              <w:rStyle w:val="ad"/>
+              <w:rStyle w:val="PageNumber"/>
               <w:rFonts w:ascii="Consolas" w:hAnsi="Consolas" w:cs="Arial"/>
               <w:noProof/>
               <w:sz w:val="20"/>
@@ -3832,7 +4894,7 @@
           </w:r>
           <w:r>
             <w:rPr>
-              <w:rStyle w:val="ad"/>
+              <w:rStyle w:val="PageNumber"/>
               <w:rFonts w:ascii="Consolas" w:hAnsi="Consolas" w:cs="Arial"/>
               <w:sz w:val="20"/>
               <w:szCs w:val="20"/>
@@ -3841,7 +4903,7 @@
           </w:r>
           <w:r>
             <w:rPr>
-              <w:rStyle w:val="ad"/>
+              <w:rStyle w:val="PageNumber"/>
               <w:rFonts w:ascii="Consolas" w:hAnsi="Consolas" w:cs="Arial"/>
               <w:sz w:val="20"/>
               <w:szCs w:val="20"/>
@@ -3850,7 +4912,7 @@
           </w:r>
           <w:r>
             <w:rPr>
-              <w:rStyle w:val="ad"/>
+              <w:rStyle w:val="PageNumber"/>
               <w:rFonts w:ascii="Consolas" w:hAnsi="Consolas" w:cs="Arial"/>
               <w:sz w:val="20"/>
               <w:szCs w:val="20"/>
@@ -3859,7 +4921,7 @@
           </w:r>
           <w:r>
             <w:rPr>
-              <w:rStyle w:val="ad"/>
+              <w:rStyle w:val="PageNumber"/>
               <w:rFonts w:ascii="Consolas" w:hAnsi="Consolas" w:cs="Arial"/>
               <w:sz w:val="20"/>
               <w:szCs w:val="20"/>
@@ -3868,7 +4930,7 @@
           </w:r>
           <w:r>
             <w:rPr>
-              <w:rStyle w:val="ad"/>
+              <w:rStyle w:val="PageNumber"/>
               <w:rFonts w:ascii="Consolas" w:hAnsi="Consolas" w:cs="Arial"/>
               <w:sz w:val="20"/>
               <w:szCs w:val="20"/>
@@ -3877,7 +4939,7 @@
           </w:r>
           <w:r>
             <w:rPr>
-              <w:rStyle w:val="ad"/>
+              <w:rStyle w:val="PageNumber"/>
               <w:rFonts w:ascii="Consolas" w:hAnsi="Consolas" w:cs="Arial"/>
               <w:noProof/>
               <w:sz w:val="20"/>
@@ -3887,7 +4949,7 @@
           </w:r>
           <w:r>
             <w:rPr>
-              <w:rStyle w:val="ad"/>
+              <w:rStyle w:val="PageNumber"/>
               <w:rFonts w:ascii="Consolas" w:hAnsi="Consolas" w:cs="Arial"/>
               <w:sz w:val="20"/>
               <w:szCs w:val="20"/>
@@ -3896,7 +4958,7 @@
           </w:r>
           <w:r>
             <w:rPr>
-              <w:rStyle w:val="ad"/>
+              <w:rStyle w:val="PageNumber"/>
               <w:rFonts w:ascii="Consolas" w:hAnsi="Consolas" w:cs="Arial"/>
               <w:sz w:val="20"/>
               <w:szCs w:val="20"/>
@@ -3909,7 +4971,7 @@
   </w:tbl>
   <w:p>
     <w:pPr>
-      <w:pStyle w:val="ac"/>
+      <w:pStyle w:val="Footer"/>
       <w:jc w:val="right"/>
       <w:rPr>
         <w:rFonts w:ascii="Arial" w:hAnsi="Arial" w:cs="Arial"/>
@@ -3922,7 +4984,7 @@
 </file>
 
 <file path=word/footnotes.xml><?xml version="1.0" encoding="utf-8"?>
-<w:footnotes xmlns:wpc="http://schemas.microsoft.com/office/word/2010/wordprocessingCanvas" xmlns:cx="http://schemas.microsoft.com/office/drawing/2014/chartex" xmlns:cx1="http://schemas.microsoft.com/office/drawing/2015/9/8/chartex" xmlns:cx2="http://schemas.microsoft.com/office/drawing/2015/10/21/chartex" xmlns:cx3="http://schemas.microsoft.com/office/drawing/2016/5/9/chartex" xmlns:cx4="http://schemas.microsoft.com/office/drawing/2016/5/10/chartex" xmlns:cx5="http://schemas.microsoft.com/office/drawing/2016/5/11/chartex" xmlns:cx6="http://schemas.microsoft.com/office/drawing/2016/5/12/chartex" xmlns:cx7="http://schemas.microsoft.com/office/drawing/2016/5/13/chartex" xmlns:cx8="http://schemas.microsoft.com/office/drawing/2016/5/14/chartex" xmlns:mc="http://schemas.openxmlformats.org/markup-compatibility/2006" xmlns:aink="http://schemas.microsoft.com/office/drawing/2016/ink" xmlns:am3d="http://schemas.microsoft.com/office/drawing/2017/model3d" xmlns:o="urn:schemas-microsoft-com:office:office" xmlns:r="http://schemas.openxmlformats.org/officeDocument/2006/relationships" xmlns:m="http://schemas.openxmlformats.org/officeDocument/2006/math" xmlns:v="urn:schemas-microsoft-com:vml" xmlns:wp14="http://schemas.microsoft.com/office/word/2010/wordprocessingDrawing" xmlns:wp="http://schemas.openxmlformats.org/drawingml/2006/wordprocessingDrawing" xmlns:w10="urn:schemas-microsoft-com:office:word" xmlns:w="http://schemas.openxmlformats.org/wordprocessingml/2006/main" xmlns:w14="http://schemas.microsoft.com/office/word/2010/wordml" xmlns:w15="http://schemas.microsoft.com/office/word/2012/wordml" xmlns:w16cex="http://schemas.microsoft.com/office/word/2018/wordml/cex" xmlns:w16cid="http://schemas.microsoft.com/office/word/2016/wordml/cid" xmlns:w16="http://schemas.microsoft.com/office/word/2018/wordml" xmlns:w16sdtdh="http://schemas.microsoft.com/office/word/2020/wordml/sdtdatahash" xmlns:w16se="http://schemas.microsoft.com/office/word/2015/wordml/symex" xmlns:wpg="http://schemas.microsoft.com/office/word/2010/wordprocessingGroup" xmlns:wpi="http://schemas.microsoft.com/office/word/2010/wordprocessingInk" xmlns:wne="http://schemas.microsoft.com/office/word/2006/wordml" xmlns:wps="http://schemas.microsoft.com/office/word/2010/wordprocessingShape" mc:Ignorable="w14 w15 w16se w16cid w16 w16cex w16sdtdh wp14">
+<w:footnotes xmlns:wpc="http://schemas.microsoft.com/office/word/2010/wordprocessingCanvas" xmlns:cx="http://schemas.microsoft.com/office/drawing/2014/chartex" xmlns:cx1="http://schemas.microsoft.com/office/drawing/2015/9/8/chartex" xmlns:cx2="http://schemas.microsoft.com/office/drawing/2015/10/21/chartex" xmlns:cx3="http://schemas.microsoft.com/office/drawing/2016/5/9/chartex" xmlns:cx4="http://schemas.microsoft.com/office/drawing/2016/5/10/chartex" xmlns:cx5="http://schemas.microsoft.com/office/drawing/2016/5/11/chartex" xmlns:cx6="http://schemas.microsoft.com/office/drawing/2016/5/12/chartex" xmlns:cx7="http://schemas.microsoft.com/office/drawing/2016/5/13/chartex" xmlns:cx8="http://schemas.microsoft.com/office/drawing/2016/5/14/chartex" xmlns:mc="http://schemas.openxmlformats.org/markup-compatibility/2006" xmlns:aink="http://schemas.microsoft.com/office/drawing/2016/ink" xmlns:am3d="http://schemas.microsoft.com/office/drawing/2017/model3d" xmlns:o="urn:schemas-microsoft-com:office:office" xmlns:oel="http://schemas.microsoft.com/office/2019/extlst" xmlns:r="http://schemas.openxmlformats.org/officeDocument/2006/relationships" xmlns:m="http://schemas.openxmlformats.org/officeDocument/2006/math" xmlns:v="urn:schemas-microsoft-com:vml" xmlns:wp14="http://schemas.microsoft.com/office/word/2010/wordprocessingDrawing" xmlns:wp="http://schemas.openxmlformats.org/drawingml/2006/wordprocessingDrawing" xmlns:w10="urn:schemas-microsoft-com:office:word" xmlns:w="http://schemas.openxmlformats.org/wordprocessingml/2006/main" xmlns:w14="http://schemas.microsoft.com/office/word/2010/wordml" xmlns:w15="http://schemas.microsoft.com/office/word/2012/wordml" xmlns:w16cex="http://schemas.microsoft.com/office/word/2018/wordml/cex" xmlns:w16cid="http://schemas.microsoft.com/office/word/2016/wordml/cid" xmlns:w16="http://schemas.microsoft.com/office/word/2018/wordml" xmlns:w16sdtdh="http://schemas.microsoft.com/office/word/2020/wordml/sdtdatahash" xmlns:w16se="http://schemas.microsoft.com/office/word/2015/wordml/symex" xmlns:wpg="http://schemas.microsoft.com/office/word/2010/wordprocessingGroup" xmlns:wpi="http://schemas.microsoft.com/office/word/2010/wordprocessingInk" xmlns:wne="http://schemas.microsoft.com/office/word/2006/wordml" xmlns:wps="http://schemas.microsoft.com/office/word/2010/wordprocessingShape" mc:Ignorable="w14 w15 w16se w16cid w16 w16cex w16sdtdh wp14">
   <w:footnote w:type="separator" w:id="-1">
     <w:p>
       <w:r>
@@ -3941,10 +5003,10 @@
 </file>
 
 <file path=word/header1.xml><?xml version="1.0" encoding="utf-8"?>
-<w:hdr xmlns:wpc="http://schemas.microsoft.com/office/word/2010/wordprocessingCanvas" xmlns:cx="http://schemas.microsoft.com/office/drawing/2014/chartex" xmlns:cx1="http://schemas.microsoft.com/office/drawing/2015/9/8/chartex" xmlns:cx2="http://schemas.microsoft.com/office/drawing/2015/10/21/chartex" xmlns:cx3="http://schemas.microsoft.com/office/drawing/2016/5/9/chartex" xmlns:cx4="http://schemas.microsoft.com/office/drawing/2016/5/10/chartex" xmlns:cx5="http://schemas.microsoft.com/office/drawing/2016/5/11/chartex" xmlns:cx6="http://schemas.microsoft.com/office/drawing/2016/5/12/chartex" xmlns:cx7="http://schemas.microsoft.com/office/drawing/2016/5/13/chartex" xmlns:cx8="http://schemas.microsoft.com/office/drawing/2016/5/14/chartex" xmlns:mc="http://schemas.openxmlformats.org/markup-compatibility/2006" xmlns:aink="http://schemas.microsoft.com/office/drawing/2016/ink" xmlns:am3d="http://schemas.microsoft.com/office/drawing/2017/model3d" xmlns:o="urn:schemas-microsoft-com:office:office" xmlns:r="http://schemas.openxmlformats.org/officeDocument/2006/relationships" xmlns:m="http://schemas.openxmlformats.org/officeDocument/2006/math" xmlns:v="urn:schemas-microsoft-com:vml" xmlns:wp14="http://schemas.microsoft.com/office/word/2010/wordprocessingDrawing" xmlns:wp="http://schemas.openxmlformats.org/drawingml/2006/wordprocessingDrawing" xmlns:w10="urn:schemas-microsoft-com:office:word" xmlns:w="http://schemas.openxmlformats.org/wordprocessingml/2006/main" xmlns:w14="http://schemas.microsoft.com/office/word/2010/wordml" xmlns:w15="http://schemas.microsoft.com/office/word/2012/wordml" xmlns:w16cex="http://schemas.microsoft.com/office/word/2018/wordml/cex" xmlns:w16cid="http://schemas.microsoft.com/office/word/2016/wordml/cid" xmlns:w16="http://schemas.microsoft.com/office/word/2018/wordml" xmlns:w16sdtdh="http://schemas.microsoft.com/office/word/2020/wordml/sdtdatahash" xmlns:w16se="http://schemas.microsoft.com/office/word/2015/wordml/symex" xmlns:wpg="http://schemas.microsoft.com/office/word/2010/wordprocessingGroup" xmlns:wpi="http://schemas.microsoft.com/office/word/2010/wordprocessingInk" xmlns:wne="http://schemas.microsoft.com/office/word/2006/wordml" xmlns:wps="http://schemas.microsoft.com/office/word/2010/wordprocessingShape" mc:Ignorable="w14 w15 w16se w16cid w16 w16cex w16sdtdh wp14">
+<w:hdr xmlns:wpc="http://schemas.microsoft.com/office/word/2010/wordprocessingCanvas" xmlns:cx="http://schemas.microsoft.com/office/drawing/2014/chartex" xmlns:cx1="http://schemas.microsoft.com/office/drawing/2015/9/8/chartex" xmlns:cx2="http://schemas.microsoft.com/office/drawing/2015/10/21/chartex" xmlns:cx3="http://schemas.microsoft.com/office/drawing/2016/5/9/chartex" xmlns:cx4="http://schemas.microsoft.com/office/drawing/2016/5/10/chartex" xmlns:cx5="http://schemas.microsoft.com/office/drawing/2016/5/11/chartex" xmlns:cx6="http://schemas.microsoft.com/office/drawing/2016/5/12/chartex" xmlns:cx7="http://schemas.microsoft.com/office/drawing/2016/5/13/chartex" xmlns:cx8="http://schemas.microsoft.com/office/drawing/2016/5/14/chartex" xmlns:mc="http://schemas.openxmlformats.org/markup-compatibility/2006" xmlns:aink="http://schemas.microsoft.com/office/drawing/2016/ink" xmlns:am3d="http://schemas.microsoft.com/office/drawing/2017/model3d" xmlns:o="urn:schemas-microsoft-com:office:office" xmlns:oel="http://schemas.microsoft.com/office/2019/extlst" xmlns:r="http://schemas.openxmlformats.org/officeDocument/2006/relationships" xmlns:m="http://schemas.openxmlformats.org/officeDocument/2006/math" xmlns:v="urn:schemas-microsoft-com:vml" xmlns:wp14="http://schemas.microsoft.com/office/word/2010/wordprocessingDrawing" xmlns:wp="http://schemas.openxmlformats.org/drawingml/2006/wordprocessingDrawing" xmlns:w10="urn:schemas-microsoft-com:office:word" xmlns:w="http://schemas.openxmlformats.org/wordprocessingml/2006/main" xmlns:w14="http://schemas.microsoft.com/office/word/2010/wordml" xmlns:w15="http://schemas.microsoft.com/office/word/2012/wordml" xmlns:w16cex="http://schemas.microsoft.com/office/word/2018/wordml/cex" xmlns:w16cid="http://schemas.microsoft.com/office/word/2016/wordml/cid" xmlns:w16="http://schemas.microsoft.com/office/word/2018/wordml" xmlns:w16sdtdh="http://schemas.microsoft.com/office/word/2020/wordml/sdtdatahash" xmlns:w16se="http://schemas.microsoft.com/office/word/2015/wordml/symex" xmlns:wpg="http://schemas.microsoft.com/office/word/2010/wordprocessingGroup" xmlns:wpi="http://schemas.microsoft.com/office/word/2010/wordprocessingInk" xmlns:wne="http://schemas.microsoft.com/office/word/2006/wordml" xmlns:wps="http://schemas.microsoft.com/office/word/2010/wordprocessingShape" mc:Ignorable="w14 w15 w16se w16cid w16 w16cex w16sdtdh wp14">
   <w:p>
     <w:pPr>
-      <w:pStyle w:val="ab"/>
+      <w:pStyle w:val="Header"/>
     </w:pPr>
     <w:r>
       <w:rPr>
@@ -4021,6 +5083,7 @@
                               <w:lang w:val="en-US"/>
                             </w:rPr>
                           </w:pPr>
+                          <w:proofErr w:type="spellStart"/>
                           <w:r>
                             <w:rPr>
                               <w:rFonts w:ascii="Courier New" w:hAnsi="Courier New" w:cs="Courier New"/>
@@ -4028,7 +5091,17 @@
                               <w:sz w:val="20"/>
                               <w:szCs w:val="20"/>
                             </w:rPr>
-                            <w:t xml:space="preserve">Artifact: </w:t>
+                            <w:t>Artifact</w:t>
+                          </w:r>
+                          <w:proofErr w:type="spellEnd"/>
+                          <w:r>
+                            <w:rPr>
+                              <w:rFonts w:ascii="Courier New" w:hAnsi="Courier New" w:cs="Courier New"/>
+                              <w:color w:val="333333"/>
+                              <w:sz w:val="20"/>
+                              <w:szCs w:val="20"/>
+                            </w:rPr>
+                            <w:t xml:space="preserve">: </w:t>
                           </w:r>
                           <w:r>
                             <w:rPr>
@@ -4158,7 +5231,7 @@
                               <w:szCs w:val="20"/>
                               <w:lang w:val="en-US"/>
                             </w:rPr>
-                            <w:t>5/2/2022</w:t>
+                            <w:t>5/5/2022</w:t>
                           </w:r>
                           <w:r>
                             <w:rPr>
@@ -4190,7 +5263,7 @@
         </mc:Choice>
         <mc:Fallback>
           <w:pict>
-            <v:rect w14:anchorId="06078B02" id="Rectangle 4" o:spid="_x0000_s1026" style="position:absolute;margin-left:-1.5pt;margin-top:55.25pt;width:214.5pt;height:63.75pt;z-index:251657728;visibility:visible;mso-wrap-style:square;mso-width-percent:0;mso-height-percent:0;mso-wrap-distance-left:9pt;mso-wrap-distance-top:0;mso-wrap-distance-right:9pt;mso-wrap-distance-bottom:0;mso-position-horizontal:absolute;mso-position-horizontal-relative:text;mso-position-vertical:absolute;mso-position-vertical-relative:text;mso-width-percent:0;mso-height-percent:0;mso-width-relative:page;mso-height-relative:page;v-text-anchor:top" o:gfxdata="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" filled="f" stroked="f">
+            <v:rect w14:anchorId="06078B02" id="Rectangle 4" o:spid="_x0000_s1026" style="position:absolute;margin-left:-1.5pt;margin-top:55.25pt;width:214.5pt;height:63.75pt;z-index:251657728;visibility:visible;mso-wrap-style:square;mso-width-percent:0;mso-height-percent:0;mso-wrap-distance-left:9pt;mso-wrap-distance-top:0;mso-wrap-distance-right:9pt;mso-wrap-distance-bottom:0;mso-position-horizontal:absolute;mso-position-horizontal-relative:text;mso-position-vertical:absolute;mso-position-vertical-relative:text;mso-width-percent:0;mso-height-percent:0;mso-width-relative:page;mso-height-relative:page;v-text-anchor:top" o:gfxdata="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" filled="f" stroked="f">
               <v:textbox>
                 <w:txbxContent>
                   <w:p>
@@ -4206,6 +5279,7 @@
                         <w:lang w:val="en-US"/>
                       </w:rPr>
                     </w:pPr>
+                    <w:proofErr w:type="spellStart"/>
                     <w:r>
                       <w:rPr>
                         <w:rFonts w:ascii="Courier New" w:hAnsi="Courier New" w:cs="Courier New"/>
@@ -4213,7 +5287,17 @@
                         <w:sz w:val="20"/>
                         <w:szCs w:val="20"/>
                       </w:rPr>
-                      <w:t xml:space="preserve">Artifact: </w:t>
+                      <w:t>Artifact</w:t>
+                    </w:r>
+                    <w:proofErr w:type="spellEnd"/>
+                    <w:r>
+                      <w:rPr>
+                        <w:rFonts w:ascii="Courier New" w:hAnsi="Courier New" w:cs="Courier New"/>
+                        <w:color w:val="333333"/>
+                        <w:sz w:val="20"/>
+                        <w:szCs w:val="20"/>
+                      </w:rPr>
+                      <w:t xml:space="preserve">: </w:t>
                     </w:r>
                     <w:r>
                       <w:rPr>
@@ -4343,7 +5427,7 @@
                         <w:szCs w:val="20"/>
                         <w:lang w:val="en-US"/>
                       </w:rPr>
-                      <w:t>5/2/2022</w:t>
+                      <w:t>5/5/2022</w:t>
                     </w:r>
                     <w:r>
                       <w:rPr>
@@ -4368,7 +5452,7 @@
 </file>
 
 <file path=word/numbering.xml><?xml version="1.0" encoding="utf-8"?>
-<w:numbering xmlns:wpc="http://schemas.microsoft.com/office/word/2010/wordprocessingCanvas" xmlns:cx="http://schemas.microsoft.com/office/drawing/2014/chartex" xmlns:cx1="http://schemas.microsoft.com/office/drawing/2015/9/8/chartex" xmlns:cx2="http://schemas.microsoft.com/office/drawing/2015/10/21/chartex" xmlns:cx3="http://schemas.microsoft.com/office/drawing/2016/5/9/chartex" xmlns:cx4="http://schemas.microsoft.com/office/drawing/2016/5/10/chartex" xmlns:cx5="http://schemas.microsoft.com/office/drawing/2016/5/11/chartex" xmlns:cx6="http://schemas.microsoft.com/office/drawing/2016/5/12/chartex" xmlns:cx7="http://schemas.microsoft.com/office/drawing/2016/5/13/chartex" xmlns:cx8="http://schemas.microsoft.com/office/drawing/2016/5/14/chartex" xmlns:mc="http://schemas.openxmlformats.org/markup-compatibility/2006" xmlns:aink="http://schemas.microsoft.com/office/drawing/2016/ink" xmlns:am3d="http://schemas.microsoft.com/office/drawing/2017/model3d" xmlns:o="urn:schemas-microsoft-com:office:office" xmlns:r="http://schemas.openxmlformats.org/officeDocument/2006/relationships" xmlns:m="http://schemas.openxmlformats.org/officeDocument/2006/math" xmlns:v="urn:schemas-microsoft-com:vml" xmlns:wp14="http://schemas.microsoft.com/office/word/2010/wordprocessingDrawing" xmlns:wp="http://schemas.openxmlformats.org/drawingml/2006/wordprocessingDrawing" xmlns:w10="urn:schemas-microsoft-com:office:word" xmlns:w="http://schemas.openxmlformats.org/wordprocessingml/2006/main" xmlns:w14="http://schemas.microsoft.com/office/word/2010/wordml" xmlns:w15="http://schemas.microsoft.com/office/word/2012/wordml" xmlns:w16cex="http://schemas.microsoft.com/office/word/2018/wordml/cex" xmlns:w16cid="http://schemas.microsoft.com/office/word/2016/wordml/cid" xmlns:w16="http://schemas.microsoft.com/office/word/2018/wordml" xmlns:w16sdtdh="http://schemas.microsoft.com/office/word/2020/wordml/sdtdatahash" xmlns:w16se="http://schemas.microsoft.com/office/word/2015/wordml/symex" xmlns:wpg="http://schemas.microsoft.com/office/word/2010/wordprocessingGroup" xmlns:wpi="http://schemas.microsoft.com/office/word/2010/wordprocessingInk" xmlns:wne="http://schemas.microsoft.com/office/word/2006/wordml" xmlns:wps="http://schemas.microsoft.com/office/word/2010/wordprocessingShape" mc:Ignorable="w14 w15 w16se w16cid w16 w16cex w16sdtdh wp14">
+<w:numbering xmlns:wpc="http://schemas.microsoft.com/office/word/2010/wordprocessingCanvas" xmlns:cx="http://schemas.microsoft.com/office/drawing/2014/chartex" xmlns:cx1="http://schemas.microsoft.com/office/drawing/2015/9/8/chartex" xmlns:cx2="http://schemas.microsoft.com/office/drawing/2015/10/21/chartex" xmlns:cx3="http://schemas.microsoft.com/office/drawing/2016/5/9/chartex" xmlns:cx4="http://schemas.microsoft.com/office/drawing/2016/5/10/chartex" xmlns:cx5="http://schemas.microsoft.com/office/drawing/2016/5/11/chartex" xmlns:cx6="http://schemas.microsoft.com/office/drawing/2016/5/12/chartex" xmlns:cx7="http://schemas.microsoft.com/office/drawing/2016/5/13/chartex" xmlns:cx8="http://schemas.microsoft.com/office/drawing/2016/5/14/chartex" xmlns:mc="http://schemas.openxmlformats.org/markup-compatibility/2006" xmlns:aink="http://schemas.microsoft.com/office/drawing/2016/ink" xmlns:am3d="http://schemas.microsoft.com/office/drawing/2017/model3d" xmlns:o="urn:schemas-microsoft-com:office:office" xmlns:oel="http://schemas.microsoft.com/office/2019/extlst" xmlns:r="http://schemas.openxmlformats.org/officeDocument/2006/relationships" xmlns:m="http://schemas.openxmlformats.org/officeDocument/2006/math" xmlns:v="urn:schemas-microsoft-com:vml" xmlns:wp14="http://schemas.microsoft.com/office/word/2010/wordprocessingDrawing" xmlns:wp="http://schemas.openxmlformats.org/drawingml/2006/wordprocessingDrawing" xmlns:w10="urn:schemas-microsoft-com:office:word" xmlns:w="http://schemas.openxmlformats.org/wordprocessingml/2006/main" xmlns:w14="http://schemas.microsoft.com/office/word/2010/wordml" xmlns:w15="http://schemas.microsoft.com/office/word/2012/wordml" xmlns:w16cex="http://schemas.microsoft.com/office/word/2018/wordml/cex" xmlns:w16cid="http://schemas.microsoft.com/office/word/2016/wordml/cid" xmlns:w16="http://schemas.microsoft.com/office/word/2018/wordml" xmlns:w16sdtdh="http://schemas.microsoft.com/office/word/2020/wordml/sdtdatahash" xmlns:w16se="http://schemas.microsoft.com/office/word/2015/wordml/symex" xmlns:wpg="http://schemas.microsoft.com/office/word/2010/wordprocessingGroup" xmlns:wpi="http://schemas.microsoft.com/office/word/2010/wordprocessingInk" xmlns:wne="http://schemas.microsoft.com/office/word/2006/wordml" xmlns:wps="http://schemas.microsoft.com/office/word/2010/wordprocessingShape" mc:Ignorable="w14 w15 w16se w16cid w16 w16cex w16sdtdh wp14">
   <w:abstractNum w:abstractNumId="0" w15:restartNumberingAfterBreak="0">
     <w:nsid w:val="058D221E"/>
     <w:multiLevelType w:val="hybridMultilevel"/>
@@ -8308,124 +9392,124 @@
       </w:pPr>
     </w:lvl>
   </w:abstractNum>
-  <w:num w:numId="1">
+  <w:num w:numId="1" w16cid:durableId="1522666852">
     <w:abstractNumId w:val="18"/>
   </w:num>
-  <w:num w:numId="2">
+  <w:num w:numId="2" w16cid:durableId="1237016140">
     <w:abstractNumId w:val="7"/>
   </w:num>
-  <w:num w:numId="3">
+  <w:num w:numId="3" w16cid:durableId="1705012639">
     <w:abstractNumId w:val="25"/>
   </w:num>
-  <w:num w:numId="4">
+  <w:num w:numId="4" w16cid:durableId="1252620551">
     <w:abstractNumId w:val="9"/>
   </w:num>
-  <w:num w:numId="5">
+  <w:num w:numId="5" w16cid:durableId="846137374">
     <w:abstractNumId w:val="13"/>
   </w:num>
-  <w:num w:numId="6">
+  <w:num w:numId="6" w16cid:durableId="438136848">
     <w:abstractNumId w:val="24"/>
   </w:num>
-  <w:num w:numId="7">
+  <w:num w:numId="7" w16cid:durableId="1699575025">
     <w:abstractNumId w:val="34"/>
   </w:num>
-  <w:num w:numId="8">
+  <w:num w:numId="8" w16cid:durableId="1855414926">
     <w:abstractNumId w:val="6"/>
   </w:num>
-  <w:num w:numId="9">
+  <w:num w:numId="9" w16cid:durableId="78526164">
     <w:abstractNumId w:val="4"/>
   </w:num>
-  <w:num w:numId="10">
+  <w:num w:numId="10" w16cid:durableId="226258893">
     <w:abstractNumId w:val="29"/>
   </w:num>
-  <w:num w:numId="11">
+  <w:num w:numId="11" w16cid:durableId="1251036992">
     <w:abstractNumId w:val="27"/>
   </w:num>
-  <w:num w:numId="12">
+  <w:num w:numId="12" w16cid:durableId="2114786758">
     <w:abstractNumId w:val="19"/>
   </w:num>
-  <w:num w:numId="13">
+  <w:num w:numId="13" w16cid:durableId="1485505608">
     <w:abstractNumId w:val="1"/>
   </w:num>
-  <w:num w:numId="14">
+  <w:num w:numId="14" w16cid:durableId="566767108">
     <w:abstractNumId w:val="33"/>
   </w:num>
-  <w:num w:numId="15">
+  <w:num w:numId="15" w16cid:durableId="1350717285">
     <w:abstractNumId w:val="32"/>
   </w:num>
-  <w:num w:numId="16">
+  <w:num w:numId="16" w16cid:durableId="2129742149">
     <w:abstractNumId w:val="23"/>
   </w:num>
-  <w:num w:numId="17">
+  <w:num w:numId="17" w16cid:durableId="626930563">
     <w:abstractNumId w:val="17"/>
   </w:num>
-  <w:num w:numId="18">
+  <w:num w:numId="18" w16cid:durableId="1394812556">
     <w:abstractNumId w:val="26"/>
   </w:num>
-  <w:num w:numId="19">
+  <w:num w:numId="19" w16cid:durableId="1956403637">
     <w:abstractNumId w:val="20"/>
   </w:num>
-  <w:num w:numId="20">
+  <w:num w:numId="20" w16cid:durableId="369500519">
     <w:abstractNumId w:val="2"/>
   </w:num>
-  <w:num w:numId="21">
+  <w:num w:numId="21" w16cid:durableId="2131049267">
     <w:abstractNumId w:val="36"/>
   </w:num>
-  <w:num w:numId="22">
+  <w:num w:numId="22" w16cid:durableId="842278473">
     <w:abstractNumId w:val="31"/>
   </w:num>
-  <w:num w:numId="23">
+  <w:num w:numId="23" w16cid:durableId="373507204">
     <w:abstractNumId w:val="10"/>
   </w:num>
-  <w:num w:numId="24">
+  <w:num w:numId="24" w16cid:durableId="1275940505">
     <w:abstractNumId w:val="5"/>
   </w:num>
-  <w:num w:numId="25">
+  <w:num w:numId="25" w16cid:durableId="1790274321">
     <w:abstractNumId w:val="28"/>
   </w:num>
-  <w:num w:numId="26">
+  <w:num w:numId="26" w16cid:durableId="799425135">
     <w:abstractNumId w:val="22"/>
   </w:num>
-  <w:num w:numId="27">
+  <w:num w:numId="27" w16cid:durableId="1680422194">
     <w:abstractNumId w:val="14"/>
   </w:num>
-  <w:num w:numId="28">
+  <w:num w:numId="28" w16cid:durableId="2036418953">
     <w:abstractNumId w:val="37"/>
   </w:num>
-  <w:num w:numId="29">
+  <w:num w:numId="29" w16cid:durableId="376512260">
     <w:abstractNumId w:val="35"/>
   </w:num>
-  <w:num w:numId="30">
+  <w:num w:numId="30" w16cid:durableId="313341913">
     <w:abstractNumId w:val="8"/>
   </w:num>
-  <w:num w:numId="31">
+  <w:num w:numId="31" w16cid:durableId="1192304572">
     <w:abstractNumId w:val="0"/>
   </w:num>
-  <w:num w:numId="32">
+  <w:num w:numId="32" w16cid:durableId="2130125262">
     <w:abstractNumId w:val="12"/>
   </w:num>
-  <w:num w:numId="33">
+  <w:num w:numId="33" w16cid:durableId="1792891979">
     <w:abstractNumId w:val="30"/>
   </w:num>
-  <w:num w:numId="34">
+  <w:num w:numId="34" w16cid:durableId="1214847421">
     <w:abstractNumId w:val="11"/>
   </w:num>
-  <w:num w:numId="35">
+  <w:num w:numId="35" w16cid:durableId="1524703596">
     <w:abstractNumId w:val="38"/>
   </w:num>
-  <w:num w:numId="36">
+  <w:num w:numId="36" w16cid:durableId="1025517995">
     <w:abstractNumId w:val="21"/>
   </w:num>
-  <w:num w:numId="37">
+  <w:num w:numId="37" w16cid:durableId="2123039114">
     <w:abstractNumId w:val="16"/>
   </w:num>
-  <w:num w:numId="38">
+  <w:num w:numId="38" w16cid:durableId="1692610224">
     <w:abstractNumId w:val="3"/>
   </w:num>
-  <w:num w:numId="39">
+  <w:num w:numId="39" w16cid:durableId="825584252">
     <w:abstractNumId w:val="15"/>
   </w:num>
-  <w:num w:numId="40">
+  <w:num w:numId="40" w16cid:durableId="758988517">
     <w:abstractNumId w:val="21"/>
     <w:lvlOverride w:ilvl="0">
       <w:startOverride w:val="1"/>
@@ -8485,6 +9569,50 @@
     <w:lsdException w:name="Subtitle" w:qFormat="1"/>
     <w:lsdException w:name="Strong" w:qFormat="1"/>
     <w:lsdException w:name="Emphasis" w:qFormat="1"/>
+    <w:lsdException w:name="Normal Table" w:semiHidden="1" w:unhideWhenUsed="1"/>
+    <w:lsdException w:name="Table Simple 1" w:semiHidden="1" w:unhideWhenUsed="1"/>
+    <w:lsdException w:name="Table Simple 2" w:semiHidden="1" w:unhideWhenUsed="1"/>
+    <w:lsdException w:name="Table Simple 3" w:semiHidden="1" w:unhideWhenUsed="1"/>
+    <w:lsdException w:name="Table Classic 1" w:semiHidden="1" w:unhideWhenUsed="1"/>
+    <w:lsdException w:name="Table Classic 2" w:semiHidden="1" w:unhideWhenUsed="1"/>
+    <w:lsdException w:name="Table Classic 3" w:semiHidden="1" w:unhideWhenUsed="1"/>
+    <w:lsdException w:name="Table Classic 4" w:semiHidden="1" w:unhideWhenUsed="1"/>
+    <w:lsdException w:name="Table Colorful 1" w:semiHidden="1" w:unhideWhenUsed="1"/>
+    <w:lsdException w:name="Table Colorful 2" w:semiHidden="1" w:unhideWhenUsed="1"/>
+    <w:lsdException w:name="Table Colorful 3" w:semiHidden="1" w:unhideWhenUsed="1"/>
+    <w:lsdException w:name="Table Columns 1" w:semiHidden="1" w:unhideWhenUsed="1"/>
+    <w:lsdException w:name="Table Columns 2" w:semiHidden="1" w:unhideWhenUsed="1"/>
+    <w:lsdException w:name="Table Columns 3" w:semiHidden="1" w:unhideWhenUsed="1"/>
+    <w:lsdException w:name="Table Columns 4" w:semiHidden="1" w:unhideWhenUsed="1"/>
+    <w:lsdException w:name="Table Columns 5" w:semiHidden="1" w:unhideWhenUsed="1"/>
+    <w:lsdException w:name="Table Grid 1" w:semiHidden="1" w:unhideWhenUsed="1"/>
+    <w:lsdException w:name="Table Grid 2" w:semiHidden="1" w:unhideWhenUsed="1"/>
+    <w:lsdException w:name="Table Grid 3" w:semiHidden="1" w:unhideWhenUsed="1"/>
+    <w:lsdException w:name="Table Grid 4" w:semiHidden="1" w:unhideWhenUsed="1"/>
+    <w:lsdException w:name="Table Grid 5" w:semiHidden="1" w:unhideWhenUsed="1"/>
+    <w:lsdException w:name="Table Grid 6" w:semiHidden="1" w:unhideWhenUsed="1"/>
+    <w:lsdException w:name="Table Grid 7" w:semiHidden="1" w:unhideWhenUsed="1"/>
+    <w:lsdException w:name="Table Grid 8" w:semiHidden="1" w:unhideWhenUsed="1"/>
+    <w:lsdException w:name="Table List 1" w:semiHidden="1" w:unhideWhenUsed="1"/>
+    <w:lsdException w:name="Table List 2" w:semiHidden="1" w:unhideWhenUsed="1"/>
+    <w:lsdException w:name="Table List 3" w:semiHidden="1" w:unhideWhenUsed="1"/>
+    <w:lsdException w:name="Table List 4" w:semiHidden="1" w:unhideWhenUsed="1"/>
+    <w:lsdException w:name="Table List 5" w:semiHidden="1" w:unhideWhenUsed="1"/>
+    <w:lsdException w:name="Table List 6" w:semiHidden="1" w:unhideWhenUsed="1"/>
+    <w:lsdException w:name="Table List 7" w:semiHidden="1" w:unhideWhenUsed="1"/>
+    <w:lsdException w:name="Table List 8" w:semiHidden="1" w:unhideWhenUsed="1"/>
+    <w:lsdException w:name="Table 3D effects 1" w:semiHidden="1" w:unhideWhenUsed="1"/>
+    <w:lsdException w:name="Table 3D effects 2" w:semiHidden="1" w:unhideWhenUsed="1"/>
+    <w:lsdException w:name="Table 3D effects 3" w:semiHidden="1" w:unhideWhenUsed="1"/>
+    <w:lsdException w:name="Table Contemporary" w:semiHidden="1" w:unhideWhenUsed="1"/>
+    <w:lsdException w:name="Table Elegant" w:semiHidden="1" w:unhideWhenUsed="1"/>
+    <w:lsdException w:name="Table Professional" w:semiHidden="1" w:unhideWhenUsed="1"/>
+    <w:lsdException w:name="Table Subtle 1" w:semiHidden="1" w:unhideWhenUsed="1"/>
+    <w:lsdException w:name="Table Subtle 2" w:semiHidden="1" w:unhideWhenUsed="1"/>
+    <w:lsdException w:name="Table Web 1" w:semiHidden="1" w:unhideWhenUsed="1"/>
+    <w:lsdException w:name="Table Web 2" w:semiHidden="1" w:unhideWhenUsed="1"/>
+    <w:lsdException w:name="Table Web 3" w:semiHidden="1" w:unhideWhenUsed="1"/>
+    <w:lsdException w:name="Table Theme" w:semiHidden="1" w:unhideWhenUsed="1"/>
     <w:lsdException w:name="Placeholder Text" w:semiHidden="1" w:uiPriority="99"/>
     <w:lsdException w:name="No Spacing" w:uiPriority="1" w:qFormat="1"/>
     <w:lsdException w:name="Light Shading" w:uiPriority="60"/>
@@ -8706,7 +9834,7 @@
     <w:lsdException w:name="Unresolved Mention" w:semiHidden="1" w:uiPriority="99" w:unhideWhenUsed="1"/>
     <w:lsdException w:name="Smart Link" w:semiHidden="1" w:uiPriority="99" w:unhideWhenUsed="1"/>
   </w:latentStyles>
-  <w:style w:type="paragraph" w:default="1" w:styleId="a">
+  <w:style w:type="paragraph" w:default="1" w:styleId="Normal">
     <w:name w:val="Normal"/>
     <w:qFormat/>
     <w:rsid w:val="00B34C98"/>
@@ -8716,9 +9844,9 @@
       <w:lang w:val="uk-UA" w:eastAsia="uk-UA"/>
     </w:rPr>
   </w:style>
-  <w:style w:type="paragraph" w:styleId="2">
+  <w:style w:type="paragraph" w:styleId="Heading2">
     <w:name w:val="heading 2"/>
-    <w:basedOn w:val="a"/>
+    <w:basedOn w:val="Normal"/>
     <w:qFormat/>
     <w:rsid w:val="001858B5"/>
     <w:pPr>
@@ -8732,13 +9860,17 @@
       <w:szCs w:val="36"/>
     </w:rPr>
   </w:style>
-  <w:style w:type="character" w:default="1" w:styleId="a0">
+  <w:style w:type="character" w:default="1" w:styleId="DefaultParagraphFont">
     <w:name w:val="Default Paragraph Font"/>
+    <w:uiPriority w:val="1"/>
     <w:semiHidden/>
+    <w:unhideWhenUsed/>
   </w:style>
-  <w:style w:type="table" w:default="1" w:styleId="a1">
+  <w:style w:type="table" w:default="1" w:styleId="TableNormal">
     <w:name w:val="Normal Table"/>
+    <w:uiPriority w:val="99"/>
     <w:semiHidden/>
+    <w:unhideWhenUsed/>
     <w:tblPr>
       <w:tblInd w:w="0" w:type="dxa"/>
       <w:tblCellMar>
@@ -8749,21 +9881,23 @@
       </w:tblCellMar>
     </w:tblPr>
   </w:style>
-  <w:style w:type="numbering" w:default="1" w:styleId="a2">
+  <w:style w:type="numbering" w:default="1" w:styleId="NoList">
     <w:name w:val="No List"/>
+    <w:uiPriority w:val="99"/>
     <w:semiHidden/>
+    <w:unhideWhenUsed/>
   </w:style>
-  <w:style w:type="paragraph" w:styleId="a3">
+  <w:style w:type="paragraph" w:styleId="NormalWeb">
     <w:name w:val="Normal (Web)"/>
-    <w:basedOn w:val="a"/>
+    <w:basedOn w:val="Normal"/>
     <w:rsid w:val="001858B5"/>
     <w:pPr>
       <w:spacing w:before="100" w:beforeAutospacing="1" w:after="100" w:afterAutospacing="1"/>
     </w:pPr>
   </w:style>
-  <w:style w:type="table" w:styleId="a4">
+  <w:style w:type="table" w:styleId="TableGrid">
     <w:name w:val="Table Grid"/>
-    <w:basedOn w:val="a1"/>
+    <w:basedOn w:val="TableNormal"/>
     <w:rsid w:val="00B9276D"/>
     <w:tblPr>
       <w:tblBorders>
@@ -8776,9 +9910,9 @@
       </w:tblBorders>
     </w:tblPr>
   </w:style>
-  <w:style w:type="paragraph" w:styleId="a5">
+  <w:style w:type="paragraph" w:styleId="FootnoteText">
     <w:name w:val="footnote text"/>
-    <w:basedOn w:val="a"/>
+    <w:basedOn w:val="Normal"/>
     <w:semiHidden/>
     <w:rsid w:val="00503993"/>
     <w:rPr>
@@ -8786,7 +9920,7 @@
       <w:szCs w:val="20"/>
     </w:rPr>
   </w:style>
-  <w:style w:type="character" w:styleId="a6">
+  <w:style w:type="character" w:styleId="FootnoteReference">
     <w:name w:val="footnote reference"/>
     <w:semiHidden/>
     <w:rsid w:val="00503993"/>
@@ -8794,7 +9928,7 @@
       <w:vertAlign w:val="superscript"/>
     </w:rPr>
   </w:style>
-  <w:style w:type="character" w:styleId="a7">
+  <w:style w:type="character" w:styleId="CommentReference">
     <w:name w:val="annotation reference"/>
     <w:semiHidden/>
     <w:rsid w:val="001479DC"/>
@@ -8803,9 +9937,9 @@
       <w:szCs w:val="16"/>
     </w:rPr>
   </w:style>
-  <w:style w:type="paragraph" w:styleId="a8">
+  <w:style w:type="paragraph" w:styleId="CommentText">
     <w:name w:val="annotation text"/>
-    <w:basedOn w:val="a"/>
+    <w:basedOn w:val="Normal"/>
     <w:semiHidden/>
     <w:rsid w:val="001479DC"/>
     <w:rPr>
@@ -8813,10 +9947,10 @@
       <w:szCs w:val="20"/>
     </w:rPr>
   </w:style>
-  <w:style w:type="paragraph" w:styleId="a9">
+  <w:style w:type="paragraph" w:styleId="CommentSubject">
     <w:name w:val="annotation subject"/>
-    <w:basedOn w:val="a8"/>
-    <w:next w:val="a8"/>
+    <w:basedOn w:val="CommentText"/>
+    <w:next w:val="CommentText"/>
     <w:semiHidden/>
     <w:rsid w:val="001479DC"/>
     <w:rPr>
@@ -8824,9 +9958,9 @@
       <w:bCs/>
     </w:rPr>
   </w:style>
-  <w:style w:type="paragraph" w:styleId="aa">
+  <w:style w:type="paragraph" w:styleId="BalloonText">
     <w:name w:val="Balloon Text"/>
-    <w:basedOn w:val="a"/>
+    <w:basedOn w:val="Normal"/>
     <w:semiHidden/>
     <w:rsid w:val="001479DC"/>
     <w:rPr>
@@ -8837,12 +9971,12 @@
   </w:style>
   <w:style w:type="character" w:customStyle="1" w:styleId="apple-converted-space">
     <w:name w:val="apple-converted-space"/>
-    <w:basedOn w:val="a0"/>
+    <w:basedOn w:val="DefaultParagraphFont"/>
     <w:rsid w:val="001479DC"/>
   </w:style>
-  <w:style w:type="paragraph" w:styleId="ab">
+  <w:style w:type="paragraph" w:styleId="Header">
     <w:name w:val="header"/>
-    <w:basedOn w:val="a"/>
+    <w:basedOn w:val="Normal"/>
     <w:rsid w:val="0089153D"/>
     <w:pPr>
       <w:tabs>
@@ -8851,9 +9985,9 @@
       </w:tabs>
     </w:pPr>
   </w:style>
-  <w:style w:type="paragraph" w:styleId="ac">
+  <w:style w:type="paragraph" w:styleId="Footer">
     <w:name w:val="footer"/>
-    <w:basedOn w:val="a"/>
+    <w:basedOn w:val="Normal"/>
     <w:rsid w:val="0089153D"/>
     <w:pPr>
       <w:tabs>
@@ -8862,21 +9996,21 @@
       </w:tabs>
     </w:pPr>
   </w:style>
-  <w:style w:type="character" w:styleId="ad">
+  <w:style w:type="character" w:styleId="PageNumber">
     <w:name w:val="page number"/>
-    <w:basedOn w:val="a0"/>
+    <w:basedOn w:val="DefaultParagraphFont"/>
     <w:rsid w:val="00C328E0"/>
   </w:style>
   <w:style w:type="paragraph" w:customStyle="1" w:styleId="CharChar">
     <w:name w:val="Char Знак Знак Char Знак Знак Знак Знак Знак Знак Знак Знак Знак Знак Знак Знак Знак"/>
-    <w:basedOn w:val="a"/>
+    <w:basedOn w:val="Normal"/>
     <w:rsid w:val="005A20A2"/>
     <w:rPr>
       <w:rFonts w:ascii="Verdana" w:hAnsi="Verdana" w:cs="Verdana"/>
       <w:lang w:val="en-US" w:eastAsia="en-US"/>
     </w:rPr>
   </w:style>
-  <w:style w:type="character" w:styleId="ae">
+  <w:style w:type="character" w:styleId="Hyperlink">
     <w:name w:val="Hyperlink"/>
     <w:rsid w:val="004446D0"/>
     <w:rPr>

</xml_diff>